<commit_message>
Aula pw 05 05 concluida
</commit_message>
<xml_diff>
--- a/SEMESTRE II/Analise e desenvolvimento de sistemas/Exercicios/Exercicio Aula 4.docx
+++ b/SEMESTRE II/Analise e desenvolvimento de sistemas/Exercicios/Exercicio Aula 4.docx
@@ -142,28 +142,846 @@
     </w:p>
     <w:p/>
     <w:p/>
-    <w:p>
-      <w:r>
-        <w:t xml:space="preserve">Exercício Aula </w:t>
-      </w:r>
-      <w:r>
-        <w:t>4</w:t>
-      </w:r>
-    </w:p>
     <w:p/>
     <w:p>
+      <w:pPr>
+        <w:rPr>
+          <w:lang w:val="en-US"/>
+        </w:rPr>
+      </w:pPr>
+      <w:proofErr w:type="spellStart"/>
       <w:r>
         <w:rPr>
           <w:b/>
           <w:bCs/>
-        </w:rPr>
-        <w:t>Atividade:</w:t>
-      </w:r>
-      <w:r>
-        <w:t xml:space="preserve"> Responder as questões abaixo referentes a </w:t>
-      </w:r>
-      <w:r>
-        <w:t>projetos e gestão de projetos</w:t>
+          <w:lang w:val="en-US"/>
+        </w:rPr>
+        <w:t>Atividade</w:t>
+      </w:r>
+      <w:proofErr w:type="spellEnd"/>
+      <w:r>
+        <w:rPr>
+          <w:b/>
+          <w:bCs/>
+          <w:lang w:val="en-US"/>
+        </w:rPr>
+        <w:t>:</w:t>
+      </w:r>
+      <w:r>
+        <w:rPr>
+          <w:lang w:val="en-US"/>
+        </w:rPr>
+        <w:t xml:space="preserve"> </w:t>
+      </w:r>
+      <w:r>
+        <w:rPr>
+          <w:lang w:val="en-US"/>
+        </w:rPr>
+        <w:t xml:space="preserve">UML - </w:t>
+      </w:r>
+      <w:r>
+        <w:rPr>
+          <w:lang w:val="en-US"/>
+        </w:rPr>
+        <w:t>Unified Modeling Language</w:t>
+      </w:r>
+    </w:p>
+    <w:p>
+      <w:pPr>
+        <w:rPr>
+          <w:lang w:val="en-US"/>
+        </w:rPr>
+      </w:pPr>
+    </w:p>
+    <w:p>
+      <w:pPr>
+        <w:rPr>
+          <w:lang w:val="en-US"/>
+        </w:rPr>
+      </w:pPr>
+    </w:p>
+    <w:p>
+      <w:pPr>
+        <w:rPr>
+          <w:lang w:val="en-US"/>
+        </w:rPr>
+      </w:pPr>
+    </w:p>
+    <w:p>
+      <w:pPr>
+        <w:rPr>
+          <w:lang w:val="en-US"/>
+        </w:rPr>
+      </w:pPr>
+    </w:p>
+    <w:p>
+      <w:pPr>
+        <w:rPr>
+          <w:lang w:val="en-US"/>
+        </w:rPr>
+      </w:pPr>
+    </w:p>
+    <w:p>
+      <w:pPr>
+        <w:rPr>
+          <w:lang w:val="en-US"/>
+        </w:rPr>
+      </w:pPr>
+    </w:p>
+    <w:p>
+      <w:pPr>
+        <w:rPr>
+          <w:lang w:val="en-US"/>
+        </w:rPr>
+      </w:pPr>
+    </w:p>
+    <w:p>
+      <w:pPr>
+        <w:rPr>
+          <w:b/>
+          <w:bCs/>
+          <w:sz w:val="28"/>
+          <w:szCs w:val="28"/>
+        </w:rPr>
+      </w:pPr>
+      <w:r>
+        <w:rPr>
+          <w:b/>
+          <w:bCs/>
+          <w:sz w:val="28"/>
+          <w:szCs w:val="28"/>
+          <w:lang w:eastAsia="pt-BR"/>
+        </w:rPr>
+        <w:lastRenderedPageBreak/>
+        <w:t>O que é UML?</w:t>
+      </w:r>
+    </w:p>
+    <w:p>
+      <w:r>
+        <w:t>UML é uma linguagem visual padrão utilizada na engenharia de software para modelar e descrever sistemas de software por meio de diferentes tipos de diagramas. Esses diagramas permitem que os desenvolvedores comuniquem e documentem suas ideias de forma clara e precisa, identificando potenciais problemas antes da implementação do software. A UML foi desenvolvida pela OMG e é amplamente utilizada na indústria de software</w:t>
+      </w:r>
+    </w:p>
+    <w:p>
+      <w:pPr>
+        <w:rPr>
+          <w:lang w:eastAsia="pt-BR"/>
+        </w:rPr>
+      </w:pPr>
+    </w:p>
+    <w:p>
+      <w:pPr>
+        <w:rPr>
+          <w:b/>
+          <w:bCs/>
+          <w:sz w:val="28"/>
+          <w:szCs w:val="28"/>
+        </w:rPr>
+      </w:pPr>
+      <w:r>
+        <w:rPr>
+          <w:b/>
+          <w:bCs/>
+          <w:sz w:val="28"/>
+          <w:szCs w:val="28"/>
+          <w:lang w:eastAsia="pt-BR"/>
+        </w:rPr>
+        <w:t>Descrever a história da UML.</w:t>
+      </w:r>
+    </w:p>
+    <w:p>
+      <w:r>
+        <w:rPr>
+          <w:lang w:eastAsia="pt-BR"/>
+        </w:rPr>
+        <w:t>A UML foi criada na década de 1990 como uma linguagem padrão para modelagem de software, devido à dificuldade de comunicação entre os desenvolvedores devido à variedade de linguagens disponíveis.</w:t>
+      </w:r>
+    </w:p>
+    <w:p>
+      <w:pPr>
+        <w:rPr>
+          <w:lang w:eastAsia="pt-BR"/>
+        </w:rPr>
+      </w:pPr>
+      <w:proofErr w:type="spellStart"/>
+      <w:r>
+        <w:rPr>
+          <w:lang w:eastAsia="pt-BR"/>
+        </w:rPr>
+        <w:t>Grady</w:t>
+      </w:r>
+      <w:proofErr w:type="spellEnd"/>
+      <w:r>
+        <w:rPr>
+          <w:lang w:eastAsia="pt-BR"/>
+        </w:rPr>
+        <w:t xml:space="preserve"> </w:t>
+      </w:r>
+      <w:proofErr w:type="spellStart"/>
+      <w:r>
+        <w:rPr>
+          <w:lang w:eastAsia="pt-BR"/>
+        </w:rPr>
+        <w:t>Booch</w:t>
+      </w:r>
+      <w:proofErr w:type="spellEnd"/>
+      <w:r>
+        <w:rPr>
+          <w:lang w:eastAsia="pt-BR"/>
+        </w:rPr>
+        <w:t xml:space="preserve">, James </w:t>
+      </w:r>
+      <w:proofErr w:type="spellStart"/>
+      <w:r>
+        <w:rPr>
+          <w:lang w:eastAsia="pt-BR"/>
+        </w:rPr>
+        <w:t>Rumbaugh</w:t>
+      </w:r>
+      <w:proofErr w:type="spellEnd"/>
+      <w:r>
+        <w:rPr>
+          <w:lang w:eastAsia="pt-BR"/>
+        </w:rPr>
+        <w:t xml:space="preserve"> e Ivar Jacobson criaram a UML em 1994, combinando o melhor de suas abordagens individuais.</w:t>
+      </w:r>
+    </w:p>
+    <w:p>
+      <w:pPr>
+        <w:rPr>
+          <w:lang w:eastAsia="pt-BR"/>
+        </w:rPr>
+      </w:pPr>
+      <w:r>
+        <w:rPr>
+          <w:lang w:eastAsia="pt-BR"/>
+        </w:rPr>
+        <w:t>A primeira versão da UML foi lançada em 1997 com nove tipos de diagramas. Desde então, a UML evoluiu para incluir uma variedade de diagramas.</w:t>
+      </w:r>
+    </w:p>
+    <w:p>
+      <w:pPr>
+        <w:rPr>
+          <w:lang w:eastAsia="pt-BR"/>
+        </w:rPr>
+      </w:pPr>
+      <w:r>
+        <w:rPr>
+          <w:lang w:eastAsia="pt-BR"/>
+        </w:rPr>
+        <w:t>Em 2005, a UML foi padronizada pela OMG como uma especificação formal e tem sido usada em todo o mundo desde então.</w:t>
+      </w:r>
+    </w:p>
+    <w:p>
+      <w:pPr>
+        <w:rPr>
+          <w:lang w:eastAsia="pt-BR"/>
+        </w:rPr>
+      </w:pPr>
+      <w:r>
+        <w:rPr>
+          <w:lang w:eastAsia="pt-BR"/>
+        </w:rPr>
+        <w:t>A UML é amplamente considerada uma das principais ferramentas de modelagem de software disponíveis e continua a evoluir com o tempo.</w:t>
+      </w:r>
+    </w:p>
+    <w:p>
+      <w:pPr>
+        <w:shd w:val="clear" w:color="auto" w:fill="FFFFFF"/>
+        <w:spacing w:before="75" w:after="75" w:line="315" w:lineRule="atLeast"/>
+        <w:jc w:val="left"/>
+        <w:rPr>
+          <w:rFonts w:ascii="Roboto" w:eastAsia="Times New Roman" w:hAnsi="Roboto" w:cs="Times New Roman"/>
+          <w:color w:val="6D6E70"/>
+          <w:sz w:val="26"/>
+          <w:szCs w:val="26"/>
+          <w:lang w:eastAsia="pt-BR"/>
+        </w:rPr>
+      </w:pPr>
+    </w:p>
+    <w:p>
+      <w:pPr>
+        <w:rPr>
+          <w:b/>
+          <w:bCs/>
+          <w:sz w:val="28"/>
+          <w:szCs w:val="28"/>
+        </w:rPr>
+      </w:pPr>
+      <w:r>
+        <w:rPr>
+          <w:b/>
+          <w:bCs/>
+          <w:sz w:val="28"/>
+          <w:szCs w:val="28"/>
+          <w:lang w:eastAsia="pt-BR"/>
+        </w:rPr>
+        <w:t>Descrever a estrutura da UML.</w:t>
+      </w:r>
+    </w:p>
+    <w:p>
+      <w:r>
+        <w:t>A estrutura da UML é composta por diferentes elementos, incluindo:</w:t>
+      </w:r>
+    </w:p>
+    <w:p>
+      <w:pPr>
+        <w:pStyle w:val="PargrafodaLista"/>
+        <w:numPr>
+          <w:ilvl w:val="0"/>
+          <w:numId w:val="5"/>
+        </w:numPr>
+      </w:pPr>
+      <w:r>
+        <w:t>Diagramas: a UML possui diversos tipos de diagramas que podem ser usados para representar diferentes aspectos do sistema, como casos de uso, classes, sequência, atividades, componentes e implantação.</w:t>
+      </w:r>
+    </w:p>
+    <w:p>
+      <w:pPr>
+        <w:pStyle w:val="PargrafodaLista"/>
+        <w:numPr>
+          <w:ilvl w:val="0"/>
+          <w:numId w:val="5"/>
+        </w:numPr>
+      </w:pPr>
+      <w:r>
+        <w:t>Símbolos e conceitos: a UML utiliza símbolos e conceitos para descrever aspectos mais detalhados do sistema, como estereótipos, restrições e relacionamentos.</w:t>
+      </w:r>
+    </w:p>
+    <w:p>
+      <w:pPr>
+        <w:pStyle w:val="PargrafodaLista"/>
+        <w:numPr>
+          <w:ilvl w:val="0"/>
+          <w:numId w:val="5"/>
+        </w:numPr>
+      </w:pPr>
+      <w:r>
+        <w:lastRenderedPageBreak/>
+        <w:t>Camadas: a UML é organizada em diferentes camadas, incluindo a camada de modelagem, a camada de análise e a camada de design. Cada camada possui seus próprios elementos e diagramas, permitindo que os desenvolvedores modelam diferentes aspectos do sistema em diferentes níveis de abstração.</w:t>
+      </w:r>
+    </w:p>
+    <w:p>
+      <w:r>
+        <w:t>A UML é uma linguagem abrangente e amplamente utilizada na indústria de software para modelagem e descrição de sistemas de software. A sua estrutura é composta por diferentes elementos e camadas, que juntos formam uma linguagem completa para modelagem de sistemas de software.</w:t>
+      </w:r>
+    </w:p>
+    <w:p>
+      <w:pPr>
+        <w:shd w:val="clear" w:color="auto" w:fill="FFFFFF"/>
+        <w:spacing w:before="75" w:after="75" w:line="315" w:lineRule="atLeast"/>
+        <w:jc w:val="left"/>
+        <w:rPr>
+          <w:rFonts w:ascii="Roboto" w:eastAsia="Times New Roman" w:hAnsi="Roboto" w:cs="Times New Roman"/>
+          <w:color w:val="6D6E70"/>
+          <w:sz w:val="26"/>
+          <w:szCs w:val="26"/>
+          <w:lang w:eastAsia="pt-BR"/>
+        </w:rPr>
+      </w:pPr>
+    </w:p>
+    <w:p>
+      <w:pPr>
+        <w:shd w:val="clear" w:color="auto" w:fill="FFFFFF"/>
+        <w:spacing w:before="75" w:after="75" w:line="315" w:lineRule="atLeast"/>
+        <w:jc w:val="left"/>
+        <w:rPr>
+          <w:rFonts w:ascii="Roboto" w:eastAsia="Times New Roman" w:hAnsi="Roboto" w:cs="Times New Roman"/>
+          <w:color w:val="6D6E70"/>
+          <w:sz w:val="26"/>
+          <w:szCs w:val="26"/>
+          <w:lang w:eastAsia="pt-BR"/>
+        </w:rPr>
+      </w:pPr>
+    </w:p>
+    <w:p>
+      <w:pPr>
+        <w:shd w:val="clear" w:color="auto" w:fill="FFFFFF"/>
+        <w:spacing w:before="75" w:after="75" w:line="315" w:lineRule="atLeast"/>
+        <w:jc w:val="left"/>
+        <w:rPr>
+          <w:rFonts w:ascii="Roboto" w:eastAsia="Times New Roman" w:hAnsi="Roboto" w:cs="Times New Roman"/>
+          <w:color w:val="6D6E70"/>
+          <w:sz w:val="26"/>
+          <w:szCs w:val="26"/>
+          <w:lang w:eastAsia="pt-BR"/>
+        </w:rPr>
+      </w:pPr>
+    </w:p>
+    <w:p>
+      <w:pPr>
+        <w:rPr>
+          <w:b/>
+          <w:bCs/>
+        </w:rPr>
+      </w:pPr>
+      <w:r>
+        <w:rPr>
+          <w:b/>
+          <w:bCs/>
+          <w:lang w:eastAsia="pt-BR"/>
+        </w:rPr>
+        <w:t>Para que servem os diagramas UML?</w:t>
+      </w:r>
+    </w:p>
+    <w:p>
+      <w:r>
+        <w:t>Os diagramas UML servem para modelar, descrever e visualizar diferentes aspectos de sistemas de software. Eles ajudam a comunicar ideias de design, especificar requisitos, planejar projetos, identificar problemas de design e facilitar a manutenção do sistema.</w:t>
+      </w:r>
+    </w:p>
+    <w:p>
+      <w:pPr>
+        <w:shd w:val="clear" w:color="auto" w:fill="FFFFFF"/>
+        <w:spacing w:before="75" w:after="75" w:line="315" w:lineRule="atLeast"/>
+        <w:jc w:val="left"/>
+        <w:rPr>
+          <w:rFonts w:ascii="Roboto" w:eastAsia="Times New Roman" w:hAnsi="Roboto" w:cs="Times New Roman"/>
+          <w:color w:val="6D6E70"/>
+          <w:sz w:val="26"/>
+          <w:szCs w:val="26"/>
+          <w:lang w:eastAsia="pt-BR"/>
+        </w:rPr>
+      </w:pPr>
+    </w:p>
+    <w:p>
+      <w:pPr>
+        <w:shd w:val="clear" w:color="auto" w:fill="FFFFFF"/>
+        <w:spacing w:before="75" w:after="75" w:line="315" w:lineRule="atLeast"/>
+        <w:jc w:val="left"/>
+        <w:rPr>
+          <w:rFonts w:ascii="Roboto" w:eastAsia="Times New Roman" w:hAnsi="Roboto" w:cs="Times New Roman"/>
+          <w:color w:val="6D6E70"/>
+          <w:sz w:val="26"/>
+          <w:szCs w:val="26"/>
+          <w:lang w:eastAsia="pt-BR"/>
+        </w:rPr>
+      </w:pPr>
+    </w:p>
+    <w:p>
+      <w:pPr>
+        <w:shd w:val="clear" w:color="auto" w:fill="FFFFFF"/>
+        <w:spacing w:before="75" w:after="75" w:line="315" w:lineRule="atLeast"/>
+        <w:jc w:val="left"/>
+        <w:rPr>
+          <w:rFonts w:ascii="Roboto" w:eastAsia="Times New Roman" w:hAnsi="Roboto" w:cs="Times New Roman"/>
+          <w:color w:val="6D6E70"/>
+          <w:sz w:val="26"/>
+          <w:szCs w:val="26"/>
+          <w:lang w:eastAsia="pt-BR"/>
+        </w:rPr>
+      </w:pPr>
+    </w:p>
+    <w:p>
+      <w:pPr>
+        <w:rPr>
+          <w:b/>
+          <w:bCs/>
+        </w:rPr>
+      </w:pPr>
+      <w:r>
+        <w:rPr>
+          <w:b/>
+          <w:bCs/>
+          <w:lang w:eastAsia="pt-BR"/>
+        </w:rPr>
+        <w:t>Quais são os tipos de diagramas UML?</w:t>
+      </w:r>
+    </w:p>
+    <w:p>
+      <w:pPr>
+        <w:rPr>
+          <w:lang w:eastAsia="pt-BR"/>
+        </w:rPr>
+      </w:pPr>
+      <w:r>
+        <w:rPr>
+          <w:lang w:eastAsia="pt-BR"/>
+        </w:rPr>
+        <w:t>Os principais tipos incluem:</w:t>
+      </w:r>
+    </w:p>
+    <w:p>
+      <w:pPr>
+        <w:pStyle w:val="PargrafodaLista"/>
+        <w:numPr>
+          <w:ilvl w:val="0"/>
+          <w:numId w:val="6"/>
+        </w:numPr>
+        <w:rPr>
+          <w:lang w:eastAsia="pt-BR"/>
+        </w:rPr>
+      </w:pPr>
+      <w:r>
+        <w:rPr>
+          <w:lang w:eastAsia="pt-BR"/>
+        </w:rPr>
+        <w:t>Diagramas de Casos de Uso</w:t>
+      </w:r>
+    </w:p>
+    <w:p>
+      <w:pPr>
+        <w:pStyle w:val="PargrafodaLista"/>
+        <w:numPr>
+          <w:ilvl w:val="0"/>
+          <w:numId w:val="6"/>
+        </w:numPr>
+        <w:rPr>
+          <w:lang w:eastAsia="pt-BR"/>
+        </w:rPr>
+      </w:pPr>
+      <w:r>
+        <w:rPr>
+          <w:lang w:eastAsia="pt-BR"/>
+        </w:rPr>
+        <w:t>Diagramas de Classes</w:t>
+      </w:r>
+    </w:p>
+    <w:p>
+      <w:pPr>
+        <w:pStyle w:val="PargrafodaLista"/>
+        <w:numPr>
+          <w:ilvl w:val="0"/>
+          <w:numId w:val="6"/>
+        </w:numPr>
+        <w:rPr>
+          <w:lang w:eastAsia="pt-BR"/>
+        </w:rPr>
+      </w:pPr>
+      <w:r>
+        <w:rPr>
+          <w:lang w:eastAsia="pt-BR"/>
+        </w:rPr>
+        <w:t>Diagramas de Sequência</w:t>
+      </w:r>
+    </w:p>
+    <w:p>
+      <w:pPr>
+        <w:pStyle w:val="PargrafodaLista"/>
+        <w:numPr>
+          <w:ilvl w:val="0"/>
+          <w:numId w:val="6"/>
+        </w:numPr>
+        <w:rPr>
+          <w:lang w:eastAsia="pt-BR"/>
+        </w:rPr>
+      </w:pPr>
+      <w:r>
+        <w:rPr>
+          <w:lang w:eastAsia="pt-BR"/>
+        </w:rPr>
+        <w:t>Diagramas de Atividades</w:t>
+      </w:r>
+    </w:p>
+    <w:p>
+      <w:pPr>
+        <w:pStyle w:val="PargrafodaLista"/>
+        <w:numPr>
+          <w:ilvl w:val="0"/>
+          <w:numId w:val="6"/>
+        </w:numPr>
+        <w:rPr>
+          <w:lang w:eastAsia="pt-BR"/>
+        </w:rPr>
+      </w:pPr>
+      <w:r>
+        <w:rPr>
+          <w:lang w:eastAsia="pt-BR"/>
+        </w:rPr>
+        <w:t>Diagramas de Componentes</w:t>
+      </w:r>
+    </w:p>
+    <w:p>
+      <w:pPr>
+        <w:pStyle w:val="PargrafodaLista"/>
+        <w:numPr>
+          <w:ilvl w:val="0"/>
+          <w:numId w:val="6"/>
+        </w:numPr>
+        <w:rPr>
+          <w:lang w:eastAsia="pt-BR"/>
+        </w:rPr>
+      </w:pPr>
+      <w:r>
+        <w:rPr>
+          <w:lang w:eastAsia="pt-BR"/>
+        </w:rPr>
+        <w:t>Diagramas de Implantação</w:t>
+      </w:r>
+    </w:p>
+    <w:p>
+      <w:pPr>
+        <w:rPr>
+          <w:lang w:eastAsia="pt-BR"/>
+        </w:rPr>
+      </w:pPr>
+      <w:r>
+        <w:rPr>
+          <w:lang w:eastAsia="pt-BR"/>
+        </w:rPr>
+        <w:t>Esses diagramas são usados para modelar diferentes aspectos de sistemas de software, incluindo funcionalidades, estrutura, comportamento, integração e implantação.</w:t>
+      </w:r>
+    </w:p>
+    <w:p>
+      <w:pPr>
+        <w:rPr>
+          <w:b/>
+          <w:bCs/>
+          <w:sz w:val="28"/>
+          <w:szCs w:val="28"/>
+        </w:rPr>
+      </w:pPr>
+      <w:r>
+        <w:rPr>
+          <w:b/>
+          <w:bCs/>
+          <w:sz w:val="28"/>
+          <w:szCs w:val="28"/>
+          <w:lang w:eastAsia="pt-BR"/>
+        </w:rPr>
+        <w:lastRenderedPageBreak/>
+        <w:t>Quando usar os diagramas UML?</w:t>
+      </w:r>
+    </w:p>
+    <w:p>
+      <w:pPr>
+        <w:rPr>
+          <w:lang w:eastAsia="pt-BR"/>
+        </w:rPr>
+      </w:pPr>
+      <w:r>
+        <w:rPr>
+          <w:lang w:eastAsia="pt-BR"/>
+        </w:rPr>
+        <w:t>Os diagramas UML são usados durante todo o ciclo de vida do desenvolvimento de software, desde a análise de requisitos até a implementação e manutenção do sistema. Eles são usados para modelar e visualizar diferentes aspectos do sistema, como funcionalidades, estrutura, comportamento, integração e implantação.</w:t>
+      </w:r>
+    </w:p>
+    <w:p>
+      <w:pPr>
+        <w:rPr>
+          <w:lang w:eastAsia="pt-BR"/>
+        </w:rPr>
+      </w:pPr>
+      <w:r>
+        <w:rPr>
+          <w:lang w:eastAsia="pt-BR"/>
+        </w:rPr>
+        <w:t>Eles também</w:t>
+      </w:r>
+      <w:r>
+        <w:rPr>
+          <w:lang w:eastAsia="pt-BR"/>
+        </w:rPr>
+        <w:t xml:space="preserve"> são uma ferramenta útil para comunicação e colaboração entre as partes interessadas, incluindo desenvolvedores, arquitetos de software, gerentes de projeto e stakeholders. Eles ajudam a documentar, especificar e planejar o desenvolvimento do sistema, identificar problemas de design e facilitar a manutenção e evolução do sistema.</w:t>
+      </w:r>
+    </w:p>
+    <w:p>
+      <w:pPr>
+        <w:rPr>
+          <w:lang w:eastAsia="pt-BR"/>
+        </w:rPr>
+      </w:pPr>
+      <w:r>
+        <w:rPr>
+          <w:lang w:eastAsia="pt-BR"/>
+        </w:rPr>
+        <w:t>Em resumo, os diagramas UML são usados em todas as fases do ciclo de vida do desenvolvimento de software e são uma ferramenta importante para modelar, descrever e visualizar sistemas de software.</w:t>
+      </w:r>
+    </w:p>
+    <w:p>
+      <w:pPr>
+        <w:shd w:val="clear" w:color="auto" w:fill="FFFFFF"/>
+        <w:spacing w:before="75" w:after="75" w:line="315" w:lineRule="atLeast"/>
+        <w:jc w:val="left"/>
+        <w:rPr>
+          <w:rFonts w:ascii="Roboto" w:eastAsia="Times New Roman" w:hAnsi="Roboto" w:cs="Times New Roman"/>
+          <w:color w:val="6D6E70"/>
+          <w:sz w:val="26"/>
+          <w:szCs w:val="26"/>
+          <w:lang w:eastAsia="pt-BR"/>
+        </w:rPr>
+      </w:pPr>
+    </w:p>
+    <w:p>
+      <w:pPr>
+        <w:shd w:val="clear" w:color="auto" w:fill="FFFFFF"/>
+        <w:spacing w:before="75" w:after="75" w:line="315" w:lineRule="atLeast"/>
+        <w:jc w:val="left"/>
+        <w:rPr>
+          <w:rFonts w:ascii="Roboto" w:eastAsia="Times New Roman" w:hAnsi="Roboto" w:cs="Times New Roman"/>
+          <w:color w:val="6D6E70"/>
+          <w:sz w:val="26"/>
+          <w:szCs w:val="26"/>
+          <w:lang w:eastAsia="pt-BR"/>
+        </w:rPr>
+      </w:pPr>
+    </w:p>
+    <w:p>
+      <w:pPr>
+        <w:rPr>
+          <w:b/>
+          <w:bCs/>
+          <w:sz w:val="28"/>
+          <w:szCs w:val="28"/>
+        </w:rPr>
+      </w:pPr>
+      <w:r>
+        <w:rPr>
+          <w:b/>
+          <w:bCs/>
+          <w:sz w:val="28"/>
+          <w:szCs w:val="28"/>
+          <w:lang w:eastAsia="pt-BR"/>
+        </w:rPr>
+        <w:t>Como criar Diagramas UML de exemplos de cada caso?</w:t>
+      </w:r>
+    </w:p>
+    <w:p>
+      <w:r>
+        <w:t xml:space="preserve">Para criar diagramas UML, você pode usar ferramentas de modelagem, como o Visual </w:t>
+      </w:r>
+      <w:proofErr w:type="spellStart"/>
+      <w:r>
+        <w:t>Paradigm</w:t>
+      </w:r>
+      <w:proofErr w:type="spellEnd"/>
+      <w:r>
+        <w:t xml:space="preserve">, o </w:t>
+      </w:r>
+      <w:proofErr w:type="spellStart"/>
+      <w:r>
+        <w:t>Astah</w:t>
+      </w:r>
+      <w:proofErr w:type="spellEnd"/>
+      <w:r>
+        <w:t xml:space="preserve"> ou o </w:t>
+      </w:r>
+      <w:proofErr w:type="spellStart"/>
+      <w:r>
+        <w:t>Lucidchart</w:t>
+      </w:r>
+      <w:proofErr w:type="spellEnd"/>
+      <w:r>
+        <w:t>. Cada tipo de diagrama UML tem uma sintaxe específica que deve ser seguida, mas geralmente envolve a seleção dos elementos e símbolos corretos para representar diferentes aspectos do sistema. É importante lembrar que os diagramas UML devem ser claros e precisos, para que possam ser facilmente compreendidos pelas partes interessadas no projeto.</w:t>
+      </w:r>
+    </w:p>
+    <w:p>
+      <w:pPr>
+        <w:shd w:val="clear" w:color="auto" w:fill="FFFFFF"/>
+        <w:spacing w:before="75" w:after="75" w:line="315" w:lineRule="atLeast"/>
+        <w:jc w:val="left"/>
+        <w:rPr>
+          <w:rFonts w:ascii="Roboto" w:eastAsia="Times New Roman" w:hAnsi="Roboto" w:cs="Times New Roman"/>
+          <w:color w:val="6D6E70"/>
+          <w:sz w:val="26"/>
+          <w:szCs w:val="26"/>
+          <w:lang w:eastAsia="pt-BR"/>
+        </w:rPr>
+      </w:pPr>
+    </w:p>
+    <w:p>
+      <w:pPr>
+        <w:shd w:val="clear" w:color="auto" w:fill="FFFFFF"/>
+        <w:spacing w:before="75" w:after="75" w:line="315" w:lineRule="atLeast"/>
+        <w:jc w:val="left"/>
+        <w:rPr>
+          <w:rFonts w:ascii="Roboto" w:eastAsia="Times New Roman" w:hAnsi="Roboto" w:cs="Times New Roman"/>
+          <w:color w:val="6D6E70"/>
+          <w:sz w:val="26"/>
+          <w:szCs w:val="26"/>
+          <w:lang w:eastAsia="pt-BR"/>
+        </w:rPr>
+      </w:pPr>
+    </w:p>
+    <w:p>
+      <w:pPr>
+        <w:shd w:val="clear" w:color="auto" w:fill="FFFFFF"/>
+        <w:spacing w:before="75" w:after="75" w:line="315" w:lineRule="atLeast"/>
+        <w:jc w:val="left"/>
+        <w:rPr>
+          <w:rFonts w:ascii="Roboto" w:eastAsia="Times New Roman" w:hAnsi="Roboto" w:cs="Times New Roman"/>
+          <w:color w:val="6D6E70"/>
+          <w:sz w:val="26"/>
+          <w:szCs w:val="26"/>
+          <w:lang w:eastAsia="pt-BR"/>
+        </w:rPr>
+      </w:pPr>
+    </w:p>
+    <w:p>
+      <w:pPr>
+        <w:rPr>
+          <w:b/>
+          <w:bCs/>
+          <w:sz w:val="28"/>
+          <w:szCs w:val="28"/>
+          <w:lang w:eastAsia="pt-BR"/>
+        </w:rPr>
+      </w:pPr>
+      <w:r>
+        <w:rPr>
+          <w:b/>
+          <w:bCs/>
+          <w:sz w:val="28"/>
+          <w:szCs w:val="28"/>
+          <w:lang w:eastAsia="pt-BR"/>
+        </w:rPr>
+        <w:t>Qual a relação entre a modelagem, o design orientado a objetos e a UML?</w:t>
+      </w:r>
+    </w:p>
+    <w:p>
+      <w:pPr>
+        <w:rPr>
+          <w:lang w:eastAsia="pt-BR"/>
+        </w:rPr>
+      </w:pPr>
+      <w:r>
+        <w:rPr>
+          <w:lang w:eastAsia="pt-BR"/>
+        </w:rPr>
+        <w:t xml:space="preserve">A modelagem, o design orientado a objetos e a UML estão intimamente relacionados na engenharia de software. A modelagem é um processo que envolve a criação de representações abstratas de sistemas, e o design orientado a objetos é uma </w:t>
+      </w:r>
+      <w:r>
+        <w:rPr>
+          <w:lang w:eastAsia="pt-BR"/>
+        </w:rPr>
+        <w:lastRenderedPageBreak/>
+        <w:t>abordagem para o desenvolvimento de software que se concentra na criação de modelos de objetos que possuem características e comportamentos específicos.</w:t>
+      </w:r>
+    </w:p>
+    <w:p>
+      <w:pPr>
+        <w:rPr>
+          <w:lang w:eastAsia="pt-BR"/>
+        </w:rPr>
+      </w:pPr>
+      <w:r>
+        <w:rPr>
+          <w:lang w:eastAsia="pt-BR"/>
+        </w:rPr>
+        <w:t xml:space="preserve">A UML é uma linguagem de modelagem que utiliza diagramas para representar diferentes aspectos de sistemas de software, incluindo funcionalidades, estrutura, comportamento, integração e implantação. </w:t>
+      </w:r>
+      <w:r>
+        <w:rPr>
+          <w:lang w:eastAsia="pt-BR"/>
+        </w:rPr>
+        <w:t>É</w:t>
+      </w:r>
+      <w:r>
+        <w:rPr>
+          <w:lang w:eastAsia="pt-BR"/>
+        </w:rPr>
+        <w:t xml:space="preserve"> baseada em conceitos de design orientado a objetos, como classes, objetos, herança, polimorfismo, encapsulamento e associação.</w:t>
+      </w:r>
+    </w:p>
+    <w:p>
+      <w:pPr>
+        <w:rPr>
+          <w:lang w:eastAsia="pt-BR"/>
+        </w:rPr>
+      </w:pPr>
+      <w:r>
+        <w:rPr>
+          <w:lang w:eastAsia="pt-BR"/>
+        </w:rPr>
+        <w:t>Assim, a UML é uma ferramenta importante para implementar o design orientado a objetos na prática. Através dos diagramas UML, os desenvolvedores podem modelar e visualizar diferentes aspectos do sistema de software, tornando o processo de desenvolvimento mais eficiente e efetivo.</w:t>
       </w:r>
     </w:p>
     <w:p/>
@@ -172,421 +990,591 @@
     <w:p/>
     <w:p/>
     <w:p/>
-    <w:p>
-      <w:pPr>
-        <w:rPr>
+    <w:p/>
+    <w:p/>
+    <w:p/>
+    <w:p/>
+    <w:p/>
+    <w:p/>
+    <w:p/>
+    <w:p/>
+    <w:p/>
+    <w:p>
+      <w:pPr>
+        <w:shd w:val="clear" w:color="auto" w:fill="FFFFFF"/>
+        <w:spacing w:before="75" w:after="75" w:line="315" w:lineRule="atLeast"/>
+        <w:jc w:val="left"/>
+        <w:rPr>
+          <w:rFonts w:ascii="Open Sans" w:eastAsia="Times New Roman" w:hAnsi="Open Sans" w:cs="Open Sans"/>
           <w:b/>
           <w:bCs/>
-        </w:rPr>
-      </w:pPr>
-      <w:r>
-        <w:rPr>
+          <w:color w:val="6D6E70"/>
+          <w:sz w:val="26"/>
+          <w:szCs w:val="26"/>
+          <w:lang w:eastAsia="pt-BR"/>
+        </w:rPr>
+      </w:pPr>
+      <w:r>
+        <w:rPr>
+          <w:rFonts w:ascii="Open Sans" w:eastAsia="Times New Roman" w:hAnsi="Open Sans" w:cs="Open Sans"/>
           <w:b/>
           <w:bCs/>
+          <w:color w:val="6D6E70"/>
+          <w:sz w:val="26"/>
+          <w:szCs w:val="26"/>
+          <w:lang w:eastAsia="pt-BR"/>
         </w:rPr>
         <w:lastRenderedPageBreak/>
-        <w:t xml:space="preserve">1. </w:t>
-      </w:r>
-      <w:r>
-        <w:rPr>
+        <w:t>Resolva os problemas propostas abaixo:</w:t>
+      </w:r>
+    </w:p>
+    <w:p>
+      <w:pPr>
+        <w:shd w:val="clear" w:color="auto" w:fill="FFFFFF"/>
+        <w:spacing w:before="75" w:after="75" w:line="315" w:lineRule="atLeast"/>
+        <w:jc w:val="left"/>
+        <w:rPr>
+          <w:rFonts w:ascii="Roboto" w:eastAsia="Times New Roman" w:hAnsi="Roboto" w:cs="Times New Roman"/>
+          <w:color w:val="6D6E70"/>
+          <w:sz w:val="26"/>
+          <w:szCs w:val="26"/>
+          <w:lang w:eastAsia="pt-BR"/>
+        </w:rPr>
+      </w:pPr>
+    </w:p>
+    <w:p>
+      <w:pPr>
+        <w:shd w:val="clear" w:color="auto" w:fill="FFFFFF"/>
+        <w:spacing w:before="75" w:after="75" w:line="315" w:lineRule="atLeast"/>
+        <w:jc w:val="left"/>
+        <w:rPr>
+          <w:rFonts w:ascii="Roboto" w:eastAsia="Times New Roman" w:hAnsi="Roboto" w:cs="Times New Roman"/>
+          <w:color w:val="6D6E70"/>
+          <w:sz w:val="26"/>
+          <w:szCs w:val="26"/>
+          <w:lang w:eastAsia="pt-BR"/>
+        </w:rPr>
+      </w:pPr>
+      <w:r>
+        <w:rPr>
+          <w:rFonts w:ascii="Open Sans" w:eastAsia="Times New Roman" w:hAnsi="Open Sans" w:cs="Open Sans"/>
           <w:b/>
           <w:bCs/>
-        </w:rPr>
-        <w:t>O que são projetos</w:t>
-      </w:r>
-      <w:r>
-        <w:rPr>
+          <w:color w:val="6D6E70"/>
+          <w:sz w:val="26"/>
+          <w:szCs w:val="26"/>
+          <w:lang w:eastAsia="pt-BR"/>
+        </w:rPr>
+        <w:t>Problema - 1</w:t>
+      </w:r>
+    </w:p>
+    <w:p>
+      <w:pPr>
+        <w:shd w:val="clear" w:color="auto" w:fill="FFFFFF"/>
+        <w:spacing w:before="75" w:after="75" w:line="315" w:lineRule="atLeast"/>
+        <w:jc w:val="left"/>
+        <w:rPr>
+          <w:rFonts w:ascii="Roboto" w:eastAsia="Times New Roman" w:hAnsi="Roboto" w:cs="Times New Roman"/>
+          <w:color w:val="6D6E70"/>
+          <w:sz w:val="26"/>
+          <w:szCs w:val="26"/>
+          <w:lang w:eastAsia="pt-BR"/>
+        </w:rPr>
+      </w:pPr>
+      <w:r>
+        <w:rPr>
+          <w:rFonts w:ascii="Roboto" w:eastAsia="Times New Roman" w:hAnsi="Roboto" w:cs="Times New Roman"/>
+          <w:color w:val="6D6E70"/>
+          <w:sz w:val="26"/>
+          <w:szCs w:val="26"/>
+          <w:lang w:eastAsia="pt-BR"/>
+        </w:rPr>
+        <w:t>Sistema de Controle de Cinema:</w:t>
+      </w:r>
+    </w:p>
+    <w:p>
+      <w:pPr>
+        <w:shd w:val="clear" w:color="auto" w:fill="FFFFFF"/>
+        <w:spacing w:before="75" w:after="75" w:line="315" w:lineRule="atLeast"/>
+        <w:jc w:val="left"/>
+        <w:rPr>
+          <w:rFonts w:ascii="Roboto" w:eastAsia="Times New Roman" w:hAnsi="Roboto" w:cs="Times New Roman"/>
+          <w:color w:val="6D6E70"/>
+          <w:sz w:val="26"/>
+          <w:szCs w:val="26"/>
+          <w:lang w:eastAsia="pt-BR"/>
+        </w:rPr>
+      </w:pPr>
+      <w:r>
+        <w:rPr>
+          <w:rFonts w:ascii="Roboto" w:eastAsia="Times New Roman" w:hAnsi="Roboto" w:cs="Times New Roman"/>
+          <w:color w:val="6D6E70"/>
+          <w:sz w:val="26"/>
+          <w:szCs w:val="26"/>
+          <w:lang w:eastAsia="pt-BR"/>
+        </w:rPr>
+        <w:t>Desenvolva o diagrama de componentes para um sistema de controle de cinema sabendo que:</w:t>
+      </w:r>
+    </w:p>
+    <w:p>
+      <w:pPr>
+        <w:shd w:val="clear" w:color="auto" w:fill="FFFFFF"/>
+        <w:spacing w:before="75" w:after="75" w:line="315" w:lineRule="atLeast"/>
+        <w:jc w:val="left"/>
+        <w:rPr>
+          <w:rFonts w:ascii="Roboto" w:eastAsia="Times New Roman" w:hAnsi="Roboto" w:cs="Times New Roman"/>
+          <w:color w:val="6D6E70"/>
+          <w:sz w:val="26"/>
+          <w:szCs w:val="26"/>
+          <w:lang w:eastAsia="pt-BR"/>
+        </w:rPr>
+      </w:pPr>
+    </w:p>
+    <w:p>
+      <w:pPr>
+        <w:shd w:val="clear" w:color="auto" w:fill="FFFFFF"/>
+        <w:spacing w:before="75" w:after="75" w:line="315" w:lineRule="atLeast"/>
+        <w:jc w:val="left"/>
+        <w:rPr>
+          <w:rFonts w:ascii="Roboto" w:eastAsia="Times New Roman" w:hAnsi="Roboto" w:cs="Times New Roman"/>
+          <w:color w:val="6D6E70"/>
+          <w:sz w:val="26"/>
+          <w:szCs w:val="26"/>
+          <w:lang w:eastAsia="pt-BR"/>
+        </w:rPr>
+      </w:pPr>
+      <w:r>
+        <w:rPr>
+          <w:rFonts w:ascii="Roboto" w:eastAsia="Times New Roman" w:hAnsi="Roboto" w:cs="Times New Roman"/>
+          <w:color w:val="6D6E70"/>
+          <w:sz w:val="26"/>
+          <w:szCs w:val="26"/>
+          <w:lang w:eastAsia="pt-BR"/>
+        </w:rPr>
+        <w:t>1) É preciso existir um módulo para gerir a venda de ingresso aos clientes. Esse módulo deve gerar os ingressos e emiti-los por meio da interface (que pode ser física também) para os clientes do cinema.</w:t>
+      </w:r>
+    </w:p>
+    <w:p>
+      <w:pPr>
+        <w:shd w:val="clear" w:color="auto" w:fill="FFFFFF"/>
+        <w:spacing w:before="75" w:after="75" w:line="315" w:lineRule="atLeast"/>
+        <w:jc w:val="left"/>
+        <w:rPr>
+          <w:rFonts w:ascii="Roboto" w:eastAsia="Times New Roman" w:hAnsi="Roboto" w:cs="Times New Roman"/>
+          <w:color w:val="6D6E70"/>
+          <w:sz w:val="26"/>
+          <w:szCs w:val="26"/>
+          <w:lang w:eastAsia="pt-BR"/>
+        </w:rPr>
+      </w:pPr>
+      <w:r>
+        <w:rPr>
+          <w:rFonts w:ascii="Roboto" w:eastAsia="Times New Roman" w:hAnsi="Roboto" w:cs="Times New Roman"/>
+          <w:color w:val="6D6E70"/>
+          <w:sz w:val="26"/>
+          <w:szCs w:val="26"/>
+          <w:lang w:eastAsia="pt-BR"/>
+        </w:rPr>
+        <w:t>2) O sistema necessita de um SGBD para persistir suas informações.</w:t>
+      </w:r>
+    </w:p>
+    <w:p>
+      <w:pPr>
+        <w:shd w:val="clear" w:color="auto" w:fill="FFFFFF"/>
+        <w:spacing w:before="75" w:after="75" w:line="315" w:lineRule="atLeast"/>
+        <w:jc w:val="left"/>
+        <w:rPr>
+          <w:rFonts w:ascii="Roboto" w:eastAsia="Times New Roman" w:hAnsi="Roboto" w:cs="Times New Roman"/>
+          <w:color w:val="6D6E70"/>
+          <w:sz w:val="26"/>
+          <w:szCs w:val="26"/>
+          <w:lang w:eastAsia="pt-BR"/>
+        </w:rPr>
+      </w:pPr>
+      <w:r>
+        <w:rPr>
+          <w:rFonts w:ascii="Roboto" w:eastAsia="Times New Roman" w:hAnsi="Roboto" w:cs="Times New Roman"/>
+          <w:color w:val="6D6E70"/>
+          <w:sz w:val="26"/>
+          <w:szCs w:val="26"/>
+          <w:lang w:eastAsia="pt-BR"/>
+        </w:rPr>
+        <w:t>3) Finalmente, existe a necessidade de um módulo de manutenção do sistema, onde basicamente serão mantidos os cadastros de sessões, salas, filmes, atores, géneros etc.</w:t>
+      </w:r>
+    </w:p>
+    <w:p/>
+    <w:p>
+      <w:r>
+        <w:rPr>
+          <w:noProof/>
+        </w:rPr>
+        <w:drawing>
+          <wp:inline distT="0" distB="0" distL="0" distR="0" wp14:anchorId="263351F8" wp14:editId="7C5A6296">
+            <wp:extent cx="5760085" cy="2982595"/>
+            <wp:effectExtent l="0" t="0" r="0" b="8255"/>
+            <wp:docPr id="2" name="Imagem 2" descr="Diagrama&#10;&#10;Descrição gerada automaticamente"/>
+            <wp:cNvGraphicFramePr>
+              <a:graphicFrameLocks xmlns:a="http://schemas.openxmlformats.org/drawingml/2006/main" noChangeAspect="1"/>
+            </wp:cNvGraphicFramePr>
+            <a:graphic xmlns:a="http://schemas.openxmlformats.org/drawingml/2006/main">
+              <a:graphicData uri="http://schemas.openxmlformats.org/drawingml/2006/picture">
+                <pic:pic xmlns:pic="http://schemas.openxmlformats.org/drawingml/2006/picture">
+                  <pic:nvPicPr>
+                    <pic:cNvPr id="2" name="Imagem 2" descr="Diagrama&#10;&#10;Descrição gerada automaticamente"/>
+                    <pic:cNvPicPr/>
+                  </pic:nvPicPr>
+                  <pic:blipFill>
+                    <a:blip r:embed="rId8">
+                      <a:extLst>
+                        <a:ext uri="{28A0092B-C50C-407E-A947-70E740481C1C}">
+                          <a14:useLocalDpi xmlns:a14="http://schemas.microsoft.com/office/drawing/2010/main" val="0"/>
+                        </a:ext>
+                      </a:extLst>
+                    </a:blip>
+                    <a:stretch>
+                      <a:fillRect/>
+                    </a:stretch>
+                  </pic:blipFill>
+                  <pic:spPr>
+                    <a:xfrm>
+                      <a:off x="0" y="0"/>
+                      <a:ext cx="5760085" cy="2982595"/>
+                    </a:xfrm>
+                    <a:prstGeom prst="rect">
+                      <a:avLst/>
+                    </a:prstGeom>
+                  </pic:spPr>
+                </pic:pic>
+              </a:graphicData>
+            </a:graphic>
+          </wp:inline>
+        </w:drawing>
+      </w:r>
+    </w:p>
+    <w:p/>
+    <w:p/>
+    <w:p>
+      <w:pPr>
+        <w:spacing w:before="75" w:after="75" w:line="315" w:lineRule="atLeast"/>
+        <w:jc w:val="left"/>
+      </w:pPr>
+    </w:p>
+    <w:p>
+      <w:pPr>
+        <w:spacing w:before="75" w:after="75" w:line="315" w:lineRule="atLeast"/>
+        <w:jc w:val="left"/>
+      </w:pPr>
+    </w:p>
+    <w:p>
+      <w:pPr>
+        <w:spacing w:before="75" w:after="75" w:line="315" w:lineRule="atLeast"/>
+        <w:jc w:val="left"/>
+      </w:pPr>
+    </w:p>
+    <w:p>
+      <w:pPr>
+        <w:spacing w:before="75" w:after="75" w:line="315" w:lineRule="atLeast"/>
+        <w:jc w:val="left"/>
+      </w:pPr>
+    </w:p>
+    <w:p>
+      <w:pPr>
+        <w:spacing w:before="75" w:after="75" w:line="315" w:lineRule="atLeast"/>
+        <w:jc w:val="left"/>
+      </w:pPr>
+    </w:p>
+    <w:p>
+      <w:pPr>
+        <w:spacing w:before="75" w:after="75" w:line="315" w:lineRule="atLeast"/>
+        <w:jc w:val="left"/>
+        <w:rPr>
+          <w:rFonts w:ascii="Open Sans" w:eastAsia="Times New Roman" w:hAnsi="Open Sans" w:cs="Open Sans"/>
           <w:b/>
           <w:bCs/>
-        </w:rPr>
-        <w:t>?</w:t>
-      </w:r>
-    </w:p>
-    <w:p>
-      <w:pPr>
-        <w:rPr>
-          <w:sz w:val="22"/>
-        </w:rPr>
-      </w:pPr>
-      <w:r>
-        <w:rPr>
+          <w:color w:val="6D6E70"/>
+          <w:sz w:val="26"/>
+          <w:szCs w:val="26"/>
+          <w:lang w:eastAsia="pt-BR"/>
+        </w:rPr>
+      </w:pPr>
+      <w:r>
+        <w:rPr>
+          <w:rFonts w:ascii="Open Sans" w:eastAsia="Times New Roman" w:hAnsi="Open Sans" w:cs="Open Sans"/>
           <w:b/>
           <w:bCs/>
-        </w:rPr>
-        <w:t>R:</w:t>
-      </w:r>
-      <w:r>
-        <w:t xml:space="preserve"> </w:t>
-      </w:r>
-      <w:r>
-        <w:rPr>
-          <w:sz w:val="22"/>
-        </w:rPr>
-        <w:t>Projetos são esforços temporários que têm como objetivo alcançar um ou mais objetivos específicos. Eles são únicos, pois são planejados e executados de forma diferente de outras atividades rotineiras e contínuas de uma organização. Os projetos geralmente têm um cronograma definido, um orçamento e recursos alocados, e são concluídos quando os objetivos são alcançados ou quando fica claro que eles não podem ser alcançados.</w:t>
-      </w:r>
-    </w:p>
-    <w:p>
-      <w:pPr>
-        <w:rPr>
-          <w:sz w:val="22"/>
-          <w:lang w:eastAsia="pt-BR"/>
-        </w:rPr>
-      </w:pPr>
-      <w:r>
-        <w:rPr>
-          <w:sz w:val="22"/>
-          <w:lang w:eastAsia="pt-BR"/>
-        </w:rPr>
-        <w:t>Os projetos podem variar em tamanho e complexidade, desde pequenos projetos individuais até grandes projetos envolvendo várias equipes e organizações. Eles podem ser iniciados em qualquer setor ou indústria, desde a construção de edifícios até a implementação de novas tecnologias, passando pela criação de novos produtos e serviços, desenvolvimento de softwares, campanhas de marketing e muitos outros.</w:t>
-      </w:r>
-    </w:p>
-    <w:p>
-      <w:pPr>
-        <w:rPr>
-          <w:sz w:val="22"/>
-          <w:lang w:eastAsia="pt-BR"/>
-        </w:rPr>
-      </w:pPr>
-      <w:r>
-        <w:rPr>
-          <w:sz w:val="22"/>
-          <w:lang w:eastAsia="pt-BR"/>
-        </w:rPr>
-        <w:t>Para garantir o sucesso do projeto, é importante definir claramente os objetivos, estabelecer um plano de trabalho eficaz, gerenciar riscos e recursos, comunicar de forma eficiente com as partes interessadas e monitorar e avaliar regularmente o progresso do projeto para garantir que ele esteja em conformidade com as expectativas.</w:t>
-      </w:r>
-    </w:p>
-    <w:p/>
-    <w:p/>
-    <w:p>
-      <w:pPr>
-        <w:rPr>
+          <w:color w:val="6D6E70"/>
+          <w:sz w:val="26"/>
+          <w:szCs w:val="26"/>
+          <w:lang w:eastAsia="pt-BR"/>
+        </w:rPr>
+        <w:lastRenderedPageBreak/>
+        <w:t>Problema - 2</w:t>
+      </w:r>
+    </w:p>
+    <w:p>
+      <w:pPr>
+        <w:spacing w:before="75" w:after="75" w:line="315" w:lineRule="atLeast"/>
+        <w:jc w:val="left"/>
+        <w:rPr>
+          <w:rFonts w:ascii="Roboto" w:eastAsia="Times New Roman" w:hAnsi="Roboto" w:cs="Times New Roman"/>
+          <w:color w:val="6D6E70"/>
+          <w:sz w:val="26"/>
+          <w:szCs w:val="26"/>
+          <w:lang w:eastAsia="pt-BR"/>
+        </w:rPr>
+      </w:pPr>
+      <w:proofErr w:type="spellStart"/>
+      <w:r>
+        <w:rPr>
+          <w:rFonts w:ascii="Roboto" w:eastAsia="Times New Roman" w:hAnsi="Roboto" w:cs="Times New Roman"/>
+          <w:color w:val="6D6E70"/>
+          <w:sz w:val="26"/>
+          <w:szCs w:val="26"/>
+          <w:lang w:eastAsia="pt-BR"/>
+        </w:rPr>
+        <w:t>Exercicio</w:t>
+      </w:r>
+      <w:proofErr w:type="spellEnd"/>
+      <w:r>
+        <w:rPr>
+          <w:rFonts w:ascii="Roboto" w:eastAsia="Times New Roman" w:hAnsi="Roboto" w:cs="Times New Roman"/>
+          <w:color w:val="6D6E70"/>
+          <w:sz w:val="26"/>
+          <w:szCs w:val="26"/>
+          <w:lang w:eastAsia="pt-BR"/>
+        </w:rPr>
+        <w:t xml:space="preserve"> 2 UML – Com base no projeto do PI escolher um dos diagramas abaixo para representá-lo.</w:t>
+      </w:r>
+    </w:p>
+    <w:p>
+      <w:pPr>
+        <w:spacing w:before="75" w:after="75" w:line="315" w:lineRule="atLeast"/>
+        <w:jc w:val="left"/>
+        <w:rPr>
+          <w:rFonts w:ascii="Roboto" w:eastAsia="Times New Roman" w:hAnsi="Roboto" w:cs="Times New Roman"/>
+          <w:color w:val="6D6E70"/>
+          <w:sz w:val="26"/>
+          <w:szCs w:val="26"/>
+          <w:lang w:eastAsia="pt-BR"/>
+        </w:rPr>
+      </w:pPr>
+    </w:p>
+    <w:p>
+      <w:pPr>
+        <w:spacing w:before="75" w:after="75" w:line="315" w:lineRule="atLeast"/>
+        <w:jc w:val="left"/>
+        <w:rPr>
+          <w:rFonts w:ascii="Roboto" w:eastAsia="Times New Roman" w:hAnsi="Roboto" w:cs="Times New Roman"/>
+          <w:color w:val="6D6E70"/>
+          <w:sz w:val="26"/>
+          <w:szCs w:val="26"/>
+          <w:lang w:eastAsia="pt-BR"/>
+        </w:rPr>
+      </w:pPr>
+      <w:r>
+        <w:rPr>
+          <w:rFonts w:ascii="Roboto" w:eastAsia="Times New Roman" w:hAnsi="Roboto" w:cs="Times New Roman"/>
+          <w:color w:val="6D6E70"/>
+          <w:sz w:val="26"/>
+          <w:szCs w:val="26"/>
+          <w:lang w:eastAsia="pt-BR"/>
+        </w:rPr>
+        <w:t>Diagrama de Pacote (dependências)</w:t>
+      </w:r>
+    </w:p>
+    <w:p>
+      <w:pPr>
+        <w:spacing w:before="75" w:after="75" w:line="315" w:lineRule="atLeast"/>
+        <w:jc w:val="left"/>
+        <w:rPr>
+          <w:rFonts w:ascii="Roboto" w:eastAsia="Times New Roman" w:hAnsi="Roboto" w:cs="Times New Roman"/>
           <w:b/>
           <w:bCs/>
-        </w:rPr>
-      </w:pPr>
-      <w:r>
-        <w:rPr>
+          <w:color w:val="000000" w:themeColor="text1"/>
+          <w:sz w:val="26"/>
+          <w:szCs w:val="26"/>
+          <w:lang w:eastAsia="pt-BR"/>
+        </w:rPr>
+      </w:pPr>
+      <w:r>
+        <w:rPr>
+          <w:rFonts w:ascii="Roboto" w:eastAsia="Times New Roman" w:hAnsi="Roboto" w:cs="Times New Roman"/>
           <w:b/>
           <w:bCs/>
-        </w:rPr>
-        <w:t xml:space="preserve">2. </w:t>
-      </w:r>
-      <w:r>
-        <w:rPr>
-          <w:b/>
-          <w:bCs/>
-        </w:rPr>
-        <w:t>O que são processos?</w:t>
-      </w:r>
-    </w:p>
-    <w:p>
-      <w:pPr>
-        <w:rPr>
-          <w:sz w:val="22"/>
-        </w:rPr>
-      </w:pPr>
-      <w:r>
-        <w:t xml:space="preserve">R: </w:t>
-      </w:r>
-      <w:r>
-        <w:rPr>
-          <w:sz w:val="22"/>
-        </w:rPr>
-        <w:t>Os processos são uma série de atividades inter-relacionadas que transformam inputs em outputs. Eles são encontrados em todas as organizações e podem ser divididos em diferentes categorias, como processos de negócios, produção, gestão e suporte. A gestão de processos é uma abordagem sistemática para a melhoria contínua dos processos existentes e definição de novos processos para atender às necessidades da organização e de seus clientes. Isso aumenta a eficiência, reduz custos e melhora a qualidade dos produtos e serviços.</w:t>
+          <w:color w:val="000000" w:themeColor="text1"/>
+          <w:sz w:val="26"/>
+          <w:szCs w:val="26"/>
+          <w:highlight w:val="green"/>
+          <w:lang w:eastAsia="pt-BR"/>
+        </w:rPr>
+        <w:t>Diagrama de Objeto</w:t>
+      </w:r>
+    </w:p>
+    <w:p>
+      <w:pPr>
+        <w:spacing w:before="75" w:after="75" w:line="315" w:lineRule="atLeast"/>
+        <w:jc w:val="left"/>
+        <w:rPr>
+          <w:rFonts w:ascii="Roboto" w:eastAsia="Times New Roman" w:hAnsi="Roboto" w:cs="Times New Roman"/>
+          <w:color w:val="6D6E70"/>
+          <w:sz w:val="26"/>
+          <w:szCs w:val="26"/>
+          <w:lang w:eastAsia="pt-BR"/>
+        </w:rPr>
+      </w:pPr>
+      <w:r>
+        <w:rPr>
+          <w:rFonts w:ascii="Roboto" w:eastAsia="Times New Roman" w:hAnsi="Roboto" w:cs="Times New Roman"/>
+          <w:color w:val="6D6E70"/>
+          <w:sz w:val="26"/>
+          <w:szCs w:val="26"/>
+          <w:lang w:eastAsia="pt-BR"/>
+        </w:rPr>
+        <w:t>Diagrama de Estrutura Composta</w:t>
+      </w:r>
+    </w:p>
+    <w:p>
+      <w:pPr>
+        <w:spacing w:before="75" w:after="75" w:line="315" w:lineRule="atLeast"/>
+        <w:jc w:val="left"/>
+        <w:rPr>
+          <w:rFonts w:ascii="Roboto" w:eastAsia="Times New Roman" w:hAnsi="Roboto" w:cs="Times New Roman"/>
+          <w:color w:val="6D6E70"/>
+          <w:sz w:val="26"/>
+          <w:szCs w:val="26"/>
+          <w:lang w:eastAsia="pt-BR"/>
+        </w:rPr>
+      </w:pPr>
+      <w:r>
+        <w:rPr>
+          <w:rFonts w:ascii="Roboto" w:eastAsia="Times New Roman" w:hAnsi="Roboto" w:cs="Times New Roman"/>
+          <w:color w:val="6D6E70"/>
+          <w:sz w:val="26"/>
+          <w:szCs w:val="26"/>
+          <w:lang w:eastAsia="pt-BR"/>
+        </w:rPr>
+        <w:t>Diagrama de Implantação</w:t>
+      </w:r>
+    </w:p>
+    <w:p>
+      <w:pPr>
+        <w:spacing w:before="75" w:after="75" w:line="315" w:lineRule="atLeast"/>
+        <w:jc w:val="left"/>
+        <w:rPr>
+          <w:rFonts w:ascii="Roboto" w:eastAsia="Times New Roman" w:hAnsi="Roboto" w:cs="Times New Roman"/>
+          <w:color w:val="6D6E70"/>
+          <w:sz w:val="26"/>
+          <w:szCs w:val="26"/>
+          <w:lang w:eastAsia="pt-BR"/>
+        </w:rPr>
+      </w:pPr>
+      <w:r>
+        <w:rPr>
+          <w:rFonts w:ascii="Roboto" w:eastAsia="Times New Roman" w:hAnsi="Roboto" w:cs="Times New Roman"/>
+          <w:color w:val="6D6E70"/>
+          <w:sz w:val="26"/>
+          <w:szCs w:val="26"/>
+          <w:lang w:eastAsia="pt-BR"/>
+        </w:rPr>
+        <w:t>Diagrama de Componentes</w:t>
+      </w:r>
+    </w:p>
+    <w:p>
+      <w:pPr>
+        <w:spacing w:before="75" w:after="75" w:line="315" w:lineRule="atLeast"/>
+        <w:jc w:val="left"/>
+        <w:rPr>
+          <w:rFonts w:ascii="Roboto" w:eastAsia="Times New Roman" w:hAnsi="Roboto" w:cs="Times New Roman"/>
+          <w:color w:val="6D6E70"/>
+          <w:sz w:val="26"/>
+          <w:szCs w:val="26"/>
+          <w:lang w:eastAsia="pt-BR"/>
+        </w:rPr>
+      </w:pPr>
+      <w:r>
+        <w:rPr>
+          <w:rFonts w:ascii="Roboto" w:eastAsia="Times New Roman" w:hAnsi="Roboto" w:cs="Times New Roman"/>
+          <w:color w:val="6D6E70"/>
+          <w:sz w:val="26"/>
+          <w:szCs w:val="26"/>
+          <w:lang w:eastAsia="pt-BR"/>
+        </w:rPr>
+        <w:t>Diagrama de Perfil (</w:t>
+      </w:r>
+      <w:proofErr w:type="spellStart"/>
+      <w:r>
+        <w:rPr>
+          <w:rFonts w:ascii="Roboto" w:eastAsia="Times New Roman" w:hAnsi="Roboto" w:cs="Times New Roman"/>
+          <w:color w:val="6D6E70"/>
+          <w:sz w:val="26"/>
+          <w:szCs w:val="26"/>
+          <w:lang w:eastAsia="pt-BR"/>
+        </w:rPr>
+        <w:t>metamodelo</w:t>
+      </w:r>
+      <w:proofErr w:type="spellEnd"/>
+      <w:r>
+        <w:rPr>
+          <w:rFonts w:ascii="Roboto" w:eastAsia="Times New Roman" w:hAnsi="Roboto" w:cs="Times New Roman"/>
+          <w:color w:val="6D6E70"/>
+          <w:sz w:val="26"/>
+          <w:szCs w:val="26"/>
+          <w:lang w:eastAsia="pt-BR"/>
+        </w:rPr>
+        <w:t>)</w:t>
       </w:r>
     </w:p>
     <w:p/>
     <w:p>
       <w:r>
         <w:rPr>
-          <w:b/>
-          <w:bCs/>
-        </w:rPr>
-        <w:t>3. O que é gestão de projetos?</w:t>
-      </w:r>
-    </w:p>
-    <w:p>
-      <w:pPr>
-        <w:rPr>
-          <w:sz w:val="22"/>
-        </w:rPr>
-      </w:pPr>
-      <w:r>
-        <w:t xml:space="preserve">R: </w:t>
-      </w:r>
-      <w:r>
-        <w:rPr>
-          <w:sz w:val="22"/>
-        </w:rPr>
-        <w:t xml:space="preserve">Gestão de projetos é a aplicação de conhecimentos, habilidades, ferramentas e técnicas para planejar, executar e controlar atividades com o objetivo de alcançar os objetivos do projeto. Envolve a coordenação de recursos, tempo, orçamento e escopo do projeto para atender às necessidades e expectativas do cliente e da organização. A gestão de projetos </w:t>
-      </w:r>
-      <w:proofErr w:type="spellStart"/>
-      <w:r>
-        <w:rPr>
-          <w:sz w:val="22"/>
-        </w:rPr>
-        <w:t>inclui</w:t>
-      </w:r>
-      <w:proofErr w:type="spellEnd"/>
-      <w:r>
-        <w:rPr>
-          <w:sz w:val="22"/>
-        </w:rPr>
-        <w:t xml:space="preserve"> diversas áreas de conhecimento, como gerenciamento de escopo, tempo, custo, qualidade, recursos humanos, comunicação, riscos e aquisições. É uma ferramenta essencial </w:t>
-      </w:r>
-      <w:r>
-        <w:rPr>
-          <w:sz w:val="22"/>
-        </w:rPr>
-        <w:lastRenderedPageBreak/>
-        <w:t>para garantir o sucesso dos projetos, dentro do prazo, do orçamento e dos requisitos especificados.</w:t>
-      </w:r>
-    </w:p>
-    <w:p/>
-    <w:p>
-      <w:pPr>
-        <w:rPr>
-          <w:b/>
-          <w:bCs/>
-        </w:rPr>
-      </w:pPr>
-      <w:r>
-        <w:rPr>
-          <w:b/>
-          <w:bCs/>
-        </w:rPr>
-        <w:t xml:space="preserve">4. </w:t>
-      </w:r>
-      <w:r>
-        <w:rPr>
-          <w:b/>
-          <w:bCs/>
-        </w:rPr>
-        <w:t>Detalhe cada um dos cinco grupos de processos de gestão de projetos: (iniciação, planejamento, execução, monitoramento e controle, encerramento).</w:t>
-      </w:r>
-    </w:p>
-    <w:p>
-      <w:pPr>
-        <w:rPr>
-          <w:sz w:val="22"/>
-        </w:rPr>
-      </w:pPr>
-      <w:r>
-        <w:rPr>
-          <w:b/>
-          <w:bCs/>
-        </w:rPr>
-        <w:t xml:space="preserve">R: </w:t>
-      </w:r>
-      <w:r>
-        <w:rPr>
-          <w:sz w:val="22"/>
-        </w:rPr>
-        <w:t>1. Iniciação: Nesta fase, o objetivo principal é definido, as partes interessadas são identificadas e o termo de abertura do projeto é elaborado. É importante estabelecer uma compreensão clara do escopo e dos objetivos do projeto.</w:t>
-      </w:r>
-    </w:p>
-    <w:p>
-      <w:pPr>
-        <w:rPr>
-          <w:sz w:val="22"/>
-        </w:rPr>
-      </w:pPr>
-      <w:r>
-        <w:rPr>
-          <w:sz w:val="22"/>
-        </w:rPr>
-        <w:t>2. Planejamento: O planejamento é uma das fases mais críticas do gerenciamento de projetos. O gerente de projeto deve desenvolver um plano de gerenciamento do projeto detalhado, que descreva as atividades necessárias para alcançar os objetivos do projeto. O plano deve incluir a definição do escopo, a identificação dos riscos, o cronograma, o orçamento e os recursos necessários para o projeto.</w:t>
-      </w:r>
-    </w:p>
-    <w:p>
-      <w:pPr>
-        <w:rPr>
-          <w:sz w:val="22"/>
-        </w:rPr>
-      </w:pPr>
-      <w:r>
-        <w:rPr>
-          <w:sz w:val="22"/>
-        </w:rPr>
-        <w:t>3. Execução: Nesta fase, as atividades do projeto são executadas de acordo com o plano de gerenciamento do projeto. O gerente de projeto deve liderar a equipe de projeto e monitorar o progresso para garantir que as atividades estejam sendo executadas dentro do prazo e do orçamento.</w:t>
-      </w:r>
-    </w:p>
-    <w:p>
-      <w:pPr>
-        <w:rPr>
-          <w:sz w:val="22"/>
-        </w:rPr>
-      </w:pPr>
-      <w:r>
-        <w:rPr>
-          <w:sz w:val="22"/>
-        </w:rPr>
-        <w:t>4. Monitoramento e Controle: Nesta fase, o gerente de projeto monitora continuamente o progresso do projeto para garantir que ele esteja dentro do escopo, prazo e orçamento previstos. O gerente de projeto deve controlar os riscos do projeto e gerenciar as mudanças para garantir que o projeto esteja alinhado com os objetivos estabelecidos.</w:t>
-      </w:r>
-    </w:p>
-    <w:p>
-      <w:pPr>
-        <w:rPr>
-          <w:sz w:val="22"/>
-        </w:rPr>
-      </w:pPr>
-      <w:r>
-        <w:rPr>
-          <w:sz w:val="22"/>
-        </w:rPr>
-        <w:t>5. Encerramento: Nesta fase, o gerente de projeto deve garantir que o projeto seja encerrado de forma eficaz. Isso inclui realizar uma revisão final do projeto, identificar lições aprendidas e realizar uma avaliação geral do sucesso do projeto. O gerente de projeto deve obter a aceitação formal do cliente, entregar os resultados do projeto, encerrar contratos e liberar recursos. Por fim, o gerente de projeto deve arquivar todos os documentos do projeto para referência futura.</w:t>
-      </w:r>
-    </w:p>
-    <w:p>
-      <w:pPr>
-        <w:rPr>
-          <w:sz w:val="22"/>
-        </w:rPr>
-      </w:pPr>
-    </w:p>
-    <w:p>
-      <w:pPr>
-        <w:rPr>
-          <w:b/>
-          <w:bCs/>
-        </w:rPr>
-      </w:pPr>
-      <w:r>
-        <w:rPr>
-          <w:b/>
-          <w:bCs/>
-        </w:rPr>
-        <w:t xml:space="preserve">5. </w:t>
-      </w:r>
-      <w:r>
-        <w:rPr>
-          <w:b/>
-          <w:bCs/>
-        </w:rPr>
-        <w:t>Usando a arquitetura de uma casa ou edifício como metáfora, faça comparações com arquitetura de software. Em que sentido as disciplinas da arquitetura clássica e arquitetura de software são similares? Como diferem?</w:t>
-      </w:r>
-    </w:p>
-    <w:p>
-      <w:pPr>
-        <w:rPr>
-          <w:sz w:val="22"/>
-        </w:rPr>
-      </w:pPr>
-      <w:r>
-        <w:rPr>
-          <w:b/>
-          <w:bCs/>
-        </w:rPr>
-        <w:lastRenderedPageBreak/>
-        <w:t xml:space="preserve">R: </w:t>
-      </w:r>
-      <w:r>
-        <w:rPr>
-          <w:sz w:val="22"/>
-        </w:rPr>
-        <w:t xml:space="preserve">A similaridade na arquitetura de uma casa e software se </w:t>
-      </w:r>
-      <w:proofErr w:type="gramStart"/>
-      <w:r>
-        <w:rPr>
-          <w:sz w:val="22"/>
-        </w:rPr>
-        <w:t>da</w:t>
-      </w:r>
-      <w:proofErr w:type="gramEnd"/>
-      <w:r>
-        <w:rPr>
-          <w:sz w:val="22"/>
-        </w:rPr>
-        <w:t xml:space="preserve"> através da organização e divisão estrutural dos </w:t>
-      </w:r>
-      <w:r>
-        <w:rPr>
-          <w:sz w:val="22"/>
-        </w:rPr>
-        <w:t>elementos, ambos</w:t>
-      </w:r>
-      <w:r>
-        <w:rPr>
-          <w:sz w:val="22"/>
-        </w:rPr>
-        <w:t xml:space="preserve"> também são criados por projetos que detalham como deve ser os procedimentos de criação e desenvolvimento para chegar a um resultado esperado. A diferença entre a arquitetura de uma casa e de um software </w:t>
-      </w:r>
-      <w:proofErr w:type="gramStart"/>
-      <w:r>
-        <w:rPr>
-          <w:sz w:val="22"/>
-        </w:rPr>
-        <w:t xml:space="preserve">é </w:t>
-      </w:r>
-      <w:r>
-        <w:rPr>
-          <w:sz w:val="22"/>
-        </w:rPr>
-        <w:t xml:space="preserve"> que</w:t>
-      </w:r>
-      <w:proofErr w:type="gramEnd"/>
-      <w:r>
-        <w:rPr>
-          <w:sz w:val="22"/>
-        </w:rPr>
-        <w:t xml:space="preserve"> a casa é um objeto </w:t>
-      </w:r>
-      <w:r>
-        <w:rPr>
-          <w:sz w:val="22"/>
-        </w:rPr>
-        <w:t xml:space="preserve">físico </w:t>
-      </w:r>
-      <w:r>
-        <w:rPr>
-          <w:sz w:val="22"/>
-        </w:rPr>
-        <w:t xml:space="preserve"> que serve para providenciar abrigo já o software é</w:t>
-      </w:r>
-      <w:r>
-        <w:rPr>
-          <w:sz w:val="22"/>
-        </w:rPr>
-        <w:t xml:space="preserve"> uma aplicação </w:t>
-      </w:r>
-      <w:r>
-        <w:rPr>
-          <w:sz w:val="22"/>
-        </w:rPr>
-        <w:t xml:space="preserve">lógica </w:t>
-      </w:r>
-      <w:r>
-        <w:rPr>
-          <w:sz w:val="22"/>
-        </w:rPr>
-        <w:t>criada</w:t>
-      </w:r>
-      <w:r>
-        <w:rPr>
-          <w:sz w:val="22"/>
-        </w:rPr>
-        <w:t xml:space="preserve"> e usada por computadores</w:t>
-      </w:r>
-      <w:r>
-        <w:rPr>
-          <w:sz w:val="22"/>
-        </w:rPr>
-        <w:t xml:space="preserve"> através de linguagens e paradigmas de programação para resolver algum problema especifico.</w:t>
-      </w:r>
-    </w:p>
-    <w:p/>
-    <w:p>
-      <w:pPr>
-        <w:rPr>
-          <w:b/>
-          <w:bCs/>
-        </w:rPr>
-      </w:pPr>
-    </w:p>
-    <w:p/>
-    <w:p/>
+          <w:noProof/>
+        </w:rPr>
+        <w:drawing>
+          <wp:inline distT="0" distB="0" distL="0" distR="0" wp14:anchorId="16BF63E8" wp14:editId="138D8C04">
+            <wp:extent cx="5760085" cy="4307840"/>
+            <wp:effectExtent l="0" t="0" r="0" b="0"/>
+            <wp:docPr id="3" name="Imagem 3" descr="Diagrama&#10;&#10;Descrição gerada automaticamente"/>
+            <wp:cNvGraphicFramePr>
+              <a:graphicFrameLocks xmlns:a="http://schemas.openxmlformats.org/drawingml/2006/main" noChangeAspect="1"/>
+            </wp:cNvGraphicFramePr>
+            <a:graphic xmlns:a="http://schemas.openxmlformats.org/drawingml/2006/main">
+              <a:graphicData uri="http://schemas.openxmlformats.org/drawingml/2006/picture">
+                <pic:pic xmlns:pic="http://schemas.openxmlformats.org/drawingml/2006/picture">
+                  <pic:nvPicPr>
+                    <pic:cNvPr id="3" name="Imagem 3" descr="Diagrama&#10;&#10;Descrição gerada automaticamente"/>
+                    <pic:cNvPicPr/>
+                  </pic:nvPicPr>
+                  <pic:blipFill>
+                    <a:blip r:embed="rId9">
+                      <a:extLst>
+                        <a:ext uri="{28A0092B-C50C-407E-A947-70E740481C1C}">
+                          <a14:useLocalDpi xmlns:a14="http://schemas.microsoft.com/office/drawing/2010/main" val="0"/>
+                        </a:ext>
+                      </a:extLst>
+                    </a:blip>
+                    <a:stretch>
+                      <a:fillRect/>
+                    </a:stretch>
+                  </pic:blipFill>
+                  <pic:spPr>
+                    <a:xfrm>
+                      <a:off x="0" y="0"/>
+                      <a:ext cx="5760085" cy="4307840"/>
+                    </a:xfrm>
+                    <a:prstGeom prst="rect">
+                      <a:avLst/>
+                    </a:prstGeom>
+                  </pic:spPr>
+                </pic:pic>
+              </a:graphicData>
+            </a:graphic>
+          </wp:inline>
+        </w:drawing>
+      </w:r>
+    </w:p>
     <w:sectPr>
+      <w:footerReference w:type="default" r:id="rId10"/>
       <w:pgSz w:w="11906" w:h="16838"/>
       <w:pgMar w:top="1701" w:right="1134" w:bottom="1134" w:left="1701" w:header="709" w:footer="709" w:gutter="0"/>
       <w:cols w:space="708"/>
@@ -621,6 +1609,48 @@
 </w:endnotes>
 </file>
 
+<file path=word/footer1.xml><?xml version="1.0" encoding="utf-8"?>
+<w:ftr xmlns:wpc="http://schemas.microsoft.com/office/word/2010/wordprocessingCanvas" xmlns:cx="http://schemas.microsoft.com/office/drawing/2014/chartex" xmlns:cx1="http://schemas.microsoft.com/office/drawing/2015/9/8/chartex" xmlns:cx2="http://schemas.microsoft.com/office/drawing/2015/10/21/chartex" xmlns:cx3="http://schemas.microsoft.com/office/drawing/2016/5/9/chartex" xmlns:cx4="http://schemas.microsoft.com/office/drawing/2016/5/10/chartex" xmlns:cx5="http://schemas.microsoft.com/office/drawing/2016/5/11/chartex" xmlns:cx6="http://schemas.microsoft.com/office/drawing/2016/5/12/chartex" xmlns:cx7="http://schemas.microsoft.com/office/drawing/2016/5/13/chartex" xmlns:cx8="http://schemas.microsoft.com/office/drawing/2016/5/14/chartex" xmlns:mc="http://schemas.openxmlformats.org/markup-compatibility/2006" xmlns:aink="http://schemas.microsoft.com/office/drawing/2016/ink" xmlns:am3d="http://schemas.microsoft.com/office/drawing/2017/model3d" xmlns:o="urn:schemas-microsoft-com:office:office" xmlns:oel="http://schemas.microsoft.com/office/2019/extlst" xmlns:r="http://schemas.openxmlformats.org/officeDocument/2006/relationships" xmlns:m="http://schemas.openxmlformats.org/officeDocument/2006/math" xmlns:v="urn:schemas-microsoft-com:vml" xmlns:wp14="http://schemas.microsoft.com/office/word/2010/wordprocessingDrawing" xmlns:wp="http://schemas.openxmlformats.org/drawingml/2006/wordprocessingDrawing" xmlns:w10="urn:schemas-microsoft-com:office:word" xmlns:w="http://schemas.openxmlformats.org/wordprocessingml/2006/main" xmlns:w14="http://schemas.microsoft.com/office/word/2010/wordml" xmlns:w15="http://schemas.microsoft.com/office/word/2012/wordml" xmlns:w16cex="http://schemas.microsoft.com/office/word/2018/wordml/cex" xmlns:w16cid="http://schemas.microsoft.com/office/word/2016/wordml/cid" xmlns:w16="http://schemas.microsoft.com/office/word/2018/wordml" xmlns:w16sdtdh="http://schemas.microsoft.com/office/word/2020/wordml/sdtdatahash" xmlns:w16se="http://schemas.microsoft.com/office/word/2015/wordml/symex" xmlns:wpg="http://schemas.microsoft.com/office/word/2010/wordprocessingGroup" xmlns:wpi="http://schemas.microsoft.com/office/word/2010/wordprocessingInk" xmlns:wne="http://schemas.microsoft.com/office/word/2006/wordml" xmlns:wps="http://schemas.microsoft.com/office/word/2010/wordprocessingShape" mc:Ignorable="w14 w15 w16se w16cid w16 w16cex w16sdtdh wp14">
+  <w:sdt>
+    <w:sdtPr>
+      <w:id w:val="-771547516"/>
+      <w:docPartObj>
+        <w:docPartGallery w:val="Page Numbers (Bottom of Page)"/>
+        <w:docPartUnique/>
+      </w:docPartObj>
+    </w:sdtPr>
+    <w:sdtContent>
+      <w:p>
+        <w:pPr>
+          <w:pStyle w:val="Rodap"/>
+          <w:jc w:val="right"/>
+        </w:pPr>
+        <w:r>
+          <w:fldChar w:fldCharType="begin"/>
+        </w:r>
+        <w:r>
+          <w:instrText>PAGE   \* MERGEFORMAT</w:instrText>
+        </w:r>
+        <w:r>
+          <w:fldChar w:fldCharType="separate"/>
+        </w:r>
+        <w:r>
+          <w:t>2</w:t>
+        </w:r>
+        <w:r>
+          <w:fldChar w:fldCharType="end"/>
+        </w:r>
+      </w:p>
+    </w:sdtContent>
+  </w:sdt>
+  <w:p>
+    <w:pPr>
+      <w:pStyle w:val="Rodap"/>
+    </w:pPr>
+  </w:p>
+</w:ftr>
+</file>
+
 <file path=word/footnotes.xml><?xml version="1.0" encoding="utf-8"?>
 <w:footnotes xmlns:wpc="http://schemas.microsoft.com/office/word/2010/wordprocessingCanvas" xmlns:cx="http://schemas.microsoft.com/office/drawing/2014/chartex" xmlns:cx1="http://schemas.microsoft.com/office/drawing/2015/9/8/chartex" xmlns:cx2="http://schemas.microsoft.com/office/drawing/2015/10/21/chartex" xmlns:cx3="http://schemas.microsoft.com/office/drawing/2016/5/9/chartex" xmlns:cx4="http://schemas.microsoft.com/office/drawing/2016/5/10/chartex" xmlns:cx5="http://schemas.microsoft.com/office/drawing/2016/5/11/chartex" xmlns:cx6="http://schemas.microsoft.com/office/drawing/2016/5/12/chartex" xmlns:cx7="http://schemas.microsoft.com/office/drawing/2016/5/13/chartex" xmlns:cx8="http://schemas.microsoft.com/office/drawing/2016/5/14/chartex" xmlns:mc="http://schemas.openxmlformats.org/markup-compatibility/2006" xmlns:aink="http://schemas.microsoft.com/office/drawing/2016/ink" xmlns:am3d="http://schemas.microsoft.com/office/drawing/2017/model3d" xmlns:o="urn:schemas-microsoft-com:office:office" xmlns:oel="http://schemas.microsoft.com/office/2019/extlst" xmlns:r="http://schemas.openxmlformats.org/officeDocument/2006/relationships" xmlns:m="http://schemas.openxmlformats.org/officeDocument/2006/math" xmlns:v="urn:schemas-microsoft-com:vml" xmlns:wp14="http://schemas.microsoft.com/office/word/2010/wordprocessingDrawing" xmlns:wp="http://schemas.openxmlformats.org/drawingml/2006/wordprocessingDrawing" xmlns:w10="urn:schemas-microsoft-com:office:word" xmlns:w="http://schemas.openxmlformats.org/wordprocessingml/2006/main" xmlns:w14="http://schemas.microsoft.com/office/word/2010/wordml" xmlns:w15="http://schemas.microsoft.com/office/word/2012/wordml" xmlns:w16cex="http://schemas.microsoft.com/office/word/2018/wordml/cex" xmlns:w16cid="http://schemas.microsoft.com/office/word/2016/wordml/cid" xmlns:w16="http://schemas.microsoft.com/office/word/2018/wordml" xmlns:w16sdtdh="http://schemas.microsoft.com/office/word/2020/wordml/sdtdatahash" xmlns:w16se="http://schemas.microsoft.com/office/word/2015/wordml/symex" xmlns:wpg="http://schemas.microsoft.com/office/word/2010/wordprocessingGroup" xmlns:wpi="http://schemas.microsoft.com/office/word/2010/wordprocessingInk" xmlns:wne="http://schemas.microsoft.com/office/word/2006/wordml" xmlns:wps="http://schemas.microsoft.com/office/word/2010/wordprocessingShape" mc:Ignorable="w14 w15 w16se w16cid w16 w16cex w16sdtdh wp14">
   <w:footnote w:type="separator" w:id="-1">
@@ -762,6 +1792,268 @@
     </w:lvl>
   </w:abstractNum>
   <w:abstractNum w:abstractNumId="1" w15:restartNumberingAfterBreak="0">
+    <w:nsid w:val="273014AC"/>
+    <w:multiLevelType w:val="multilevel"/>
+    <w:tmpl w:val="9A5E97DA"/>
+    <w:lvl w:ilvl="0">
+      <w:start w:val="1"/>
+      <w:numFmt w:val="bullet"/>
+      <w:lvlText w:val=""/>
+      <w:lvlJc w:val="left"/>
+      <w:pPr>
+        <w:tabs>
+          <w:tab w:val="num" w:pos="720"/>
+        </w:tabs>
+        <w:ind w:left="720" w:hanging="360"/>
+      </w:pPr>
+      <w:rPr>
+        <w:rFonts w:ascii="Symbol" w:hAnsi="Symbol" w:hint="default"/>
+        <w:sz w:val="20"/>
+      </w:rPr>
+    </w:lvl>
+    <w:lvl w:ilvl="1" w:tentative="1">
+      <w:start w:val="1"/>
+      <w:numFmt w:val="bullet"/>
+      <w:lvlText w:val=""/>
+      <w:lvlJc w:val="left"/>
+      <w:pPr>
+        <w:tabs>
+          <w:tab w:val="num" w:pos="1440"/>
+        </w:tabs>
+        <w:ind w:left="1440" w:hanging="360"/>
+      </w:pPr>
+      <w:rPr>
+        <w:rFonts w:ascii="Symbol" w:hAnsi="Symbol" w:hint="default"/>
+        <w:sz w:val="20"/>
+      </w:rPr>
+    </w:lvl>
+    <w:lvl w:ilvl="2" w:tentative="1">
+      <w:start w:val="1"/>
+      <w:numFmt w:val="bullet"/>
+      <w:lvlText w:val=""/>
+      <w:lvlJc w:val="left"/>
+      <w:pPr>
+        <w:tabs>
+          <w:tab w:val="num" w:pos="2160"/>
+        </w:tabs>
+        <w:ind w:left="2160" w:hanging="360"/>
+      </w:pPr>
+      <w:rPr>
+        <w:rFonts w:ascii="Symbol" w:hAnsi="Symbol" w:hint="default"/>
+        <w:sz w:val="20"/>
+      </w:rPr>
+    </w:lvl>
+    <w:lvl w:ilvl="3" w:tentative="1">
+      <w:start w:val="1"/>
+      <w:numFmt w:val="bullet"/>
+      <w:lvlText w:val=""/>
+      <w:lvlJc w:val="left"/>
+      <w:pPr>
+        <w:tabs>
+          <w:tab w:val="num" w:pos="2880"/>
+        </w:tabs>
+        <w:ind w:left="2880" w:hanging="360"/>
+      </w:pPr>
+      <w:rPr>
+        <w:rFonts w:ascii="Symbol" w:hAnsi="Symbol" w:hint="default"/>
+        <w:sz w:val="20"/>
+      </w:rPr>
+    </w:lvl>
+    <w:lvl w:ilvl="4" w:tentative="1">
+      <w:start w:val="1"/>
+      <w:numFmt w:val="bullet"/>
+      <w:lvlText w:val=""/>
+      <w:lvlJc w:val="left"/>
+      <w:pPr>
+        <w:tabs>
+          <w:tab w:val="num" w:pos="3600"/>
+        </w:tabs>
+        <w:ind w:left="3600" w:hanging="360"/>
+      </w:pPr>
+      <w:rPr>
+        <w:rFonts w:ascii="Symbol" w:hAnsi="Symbol" w:hint="default"/>
+        <w:sz w:val="20"/>
+      </w:rPr>
+    </w:lvl>
+    <w:lvl w:ilvl="5" w:tentative="1">
+      <w:start w:val="1"/>
+      <w:numFmt w:val="bullet"/>
+      <w:lvlText w:val=""/>
+      <w:lvlJc w:val="left"/>
+      <w:pPr>
+        <w:tabs>
+          <w:tab w:val="num" w:pos="4320"/>
+        </w:tabs>
+        <w:ind w:left="4320" w:hanging="360"/>
+      </w:pPr>
+      <w:rPr>
+        <w:rFonts w:ascii="Symbol" w:hAnsi="Symbol" w:hint="default"/>
+        <w:sz w:val="20"/>
+      </w:rPr>
+    </w:lvl>
+    <w:lvl w:ilvl="6" w:tentative="1">
+      <w:start w:val="1"/>
+      <w:numFmt w:val="bullet"/>
+      <w:lvlText w:val=""/>
+      <w:lvlJc w:val="left"/>
+      <w:pPr>
+        <w:tabs>
+          <w:tab w:val="num" w:pos="5040"/>
+        </w:tabs>
+        <w:ind w:left="5040" w:hanging="360"/>
+      </w:pPr>
+      <w:rPr>
+        <w:rFonts w:ascii="Symbol" w:hAnsi="Symbol" w:hint="default"/>
+        <w:sz w:val="20"/>
+      </w:rPr>
+    </w:lvl>
+    <w:lvl w:ilvl="7" w:tentative="1">
+      <w:start w:val="1"/>
+      <w:numFmt w:val="bullet"/>
+      <w:lvlText w:val=""/>
+      <w:lvlJc w:val="left"/>
+      <w:pPr>
+        <w:tabs>
+          <w:tab w:val="num" w:pos="5760"/>
+        </w:tabs>
+        <w:ind w:left="5760" w:hanging="360"/>
+      </w:pPr>
+      <w:rPr>
+        <w:rFonts w:ascii="Symbol" w:hAnsi="Symbol" w:hint="default"/>
+        <w:sz w:val="20"/>
+      </w:rPr>
+    </w:lvl>
+    <w:lvl w:ilvl="8" w:tentative="1">
+      <w:start w:val="1"/>
+      <w:numFmt w:val="bullet"/>
+      <w:lvlText w:val=""/>
+      <w:lvlJc w:val="left"/>
+      <w:pPr>
+        <w:tabs>
+          <w:tab w:val="num" w:pos="6480"/>
+        </w:tabs>
+        <w:ind w:left="6480" w:hanging="360"/>
+      </w:pPr>
+      <w:rPr>
+        <w:rFonts w:ascii="Symbol" w:hAnsi="Symbol" w:hint="default"/>
+        <w:sz w:val="20"/>
+      </w:rPr>
+    </w:lvl>
+  </w:abstractNum>
+  <w:abstractNum w:abstractNumId="2" w15:restartNumberingAfterBreak="0">
+    <w:nsid w:val="2A054692"/>
+    <w:multiLevelType w:val="hybridMultilevel"/>
+    <w:tmpl w:val="16529C7E"/>
+    <w:lvl w:ilvl="0" w:tplc="04160001">
+      <w:start w:val="1"/>
+      <w:numFmt w:val="bullet"/>
+      <w:lvlText w:val=""/>
+      <w:lvlJc w:val="left"/>
+      <w:pPr>
+        <w:ind w:left="720" w:hanging="360"/>
+      </w:pPr>
+      <w:rPr>
+        <w:rFonts w:ascii="Symbol" w:hAnsi="Symbol" w:hint="default"/>
+      </w:rPr>
+    </w:lvl>
+    <w:lvl w:ilvl="1" w:tplc="04160003" w:tentative="1">
+      <w:start w:val="1"/>
+      <w:numFmt w:val="bullet"/>
+      <w:lvlText w:val="o"/>
+      <w:lvlJc w:val="left"/>
+      <w:pPr>
+        <w:ind w:left="1440" w:hanging="360"/>
+      </w:pPr>
+      <w:rPr>
+        <w:rFonts w:ascii="Courier New" w:hAnsi="Courier New" w:cs="Courier New" w:hint="default"/>
+      </w:rPr>
+    </w:lvl>
+    <w:lvl w:ilvl="2" w:tplc="04160005" w:tentative="1">
+      <w:start w:val="1"/>
+      <w:numFmt w:val="bullet"/>
+      <w:lvlText w:val=""/>
+      <w:lvlJc w:val="left"/>
+      <w:pPr>
+        <w:ind w:left="2160" w:hanging="360"/>
+      </w:pPr>
+      <w:rPr>
+        <w:rFonts w:ascii="Wingdings" w:hAnsi="Wingdings" w:hint="default"/>
+      </w:rPr>
+    </w:lvl>
+    <w:lvl w:ilvl="3" w:tplc="04160001" w:tentative="1">
+      <w:start w:val="1"/>
+      <w:numFmt w:val="bullet"/>
+      <w:lvlText w:val=""/>
+      <w:lvlJc w:val="left"/>
+      <w:pPr>
+        <w:ind w:left="2880" w:hanging="360"/>
+      </w:pPr>
+      <w:rPr>
+        <w:rFonts w:ascii="Symbol" w:hAnsi="Symbol" w:hint="default"/>
+      </w:rPr>
+    </w:lvl>
+    <w:lvl w:ilvl="4" w:tplc="04160003" w:tentative="1">
+      <w:start w:val="1"/>
+      <w:numFmt w:val="bullet"/>
+      <w:lvlText w:val="o"/>
+      <w:lvlJc w:val="left"/>
+      <w:pPr>
+        <w:ind w:left="3600" w:hanging="360"/>
+      </w:pPr>
+      <w:rPr>
+        <w:rFonts w:ascii="Courier New" w:hAnsi="Courier New" w:cs="Courier New" w:hint="default"/>
+      </w:rPr>
+    </w:lvl>
+    <w:lvl w:ilvl="5" w:tplc="04160005" w:tentative="1">
+      <w:start w:val="1"/>
+      <w:numFmt w:val="bullet"/>
+      <w:lvlText w:val=""/>
+      <w:lvlJc w:val="left"/>
+      <w:pPr>
+        <w:ind w:left="4320" w:hanging="360"/>
+      </w:pPr>
+      <w:rPr>
+        <w:rFonts w:ascii="Wingdings" w:hAnsi="Wingdings" w:hint="default"/>
+      </w:rPr>
+    </w:lvl>
+    <w:lvl w:ilvl="6" w:tplc="04160001" w:tentative="1">
+      <w:start w:val="1"/>
+      <w:numFmt w:val="bullet"/>
+      <w:lvlText w:val=""/>
+      <w:lvlJc w:val="left"/>
+      <w:pPr>
+        <w:ind w:left="5040" w:hanging="360"/>
+      </w:pPr>
+      <w:rPr>
+        <w:rFonts w:ascii="Symbol" w:hAnsi="Symbol" w:hint="default"/>
+      </w:rPr>
+    </w:lvl>
+    <w:lvl w:ilvl="7" w:tplc="04160003" w:tentative="1">
+      <w:start w:val="1"/>
+      <w:numFmt w:val="bullet"/>
+      <w:lvlText w:val="o"/>
+      <w:lvlJc w:val="left"/>
+      <w:pPr>
+        <w:ind w:left="5760" w:hanging="360"/>
+      </w:pPr>
+      <w:rPr>
+        <w:rFonts w:ascii="Courier New" w:hAnsi="Courier New" w:cs="Courier New" w:hint="default"/>
+      </w:rPr>
+    </w:lvl>
+    <w:lvl w:ilvl="8" w:tplc="04160005" w:tentative="1">
+      <w:start w:val="1"/>
+      <w:numFmt w:val="bullet"/>
+      <w:lvlText w:val=""/>
+      <w:lvlJc w:val="left"/>
+      <w:pPr>
+        <w:ind w:left="6480" w:hanging="360"/>
+      </w:pPr>
+      <w:rPr>
+        <w:rFonts w:ascii="Wingdings" w:hAnsi="Wingdings" w:hint="default"/>
+      </w:rPr>
+    </w:lvl>
+  </w:abstractNum>
+  <w:abstractNum w:abstractNumId="3" w15:restartNumberingAfterBreak="0">
     <w:nsid w:val="2C172B29"/>
     <w:multiLevelType w:val="multilevel"/>
     <w:tmpl w:val="E9A6328A"/>
@@ -874,11 +2166,285 @@
       </w:pPr>
     </w:lvl>
   </w:abstractNum>
+  <w:abstractNum w:abstractNumId="4" w15:restartNumberingAfterBreak="0">
+    <w:nsid w:val="436C557B"/>
+    <w:multiLevelType w:val="multilevel"/>
+    <w:tmpl w:val="27CAC422"/>
+    <w:lvl w:ilvl="0">
+      <w:start w:val="1"/>
+      <w:numFmt w:val="bullet"/>
+      <w:lvlText w:val=""/>
+      <w:lvlJc w:val="left"/>
+      <w:pPr>
+        <w:tabs>
+          <w:tab w:val="num" w:pos="720"/>
+        </w:tabs>
+        <w:ind w:left="720" w:hanging="360"/>
+      </w:pPr>
+      <w:rPr>
+        <w:rFonts w:ascii="Symbol" w:hAnsi="Symbol" w:hint="default"/>
+        <w:sz w:val="20"/>
+      </w:rPr>
+    </w:lvl>
+    <w:lvl w:ilvl="1" w:tentative="1">
+      <w:start w:val="1"/>
+      <w:numFmt w:val="bullet"/>
+      <w:lvlText w:val=""/>
+      <w:lvlJc w:val="left"/>
+      <w:pPr>
+        <w:tabs>
+          <w:tab w:val="num" w:pos="1440"/>
+        </w:tabs>
+        <w:ind w:left="1440" w:hanging="360"/>
+      </w:pPr>
+      <w:rPr>
+        <w:rFonts w:ascii="Symbol" w:hAnsi="Symbol" w:hint="default"/>
+        <w:sz w:val="20"/>
+      </w:rPr>
+    </w:lvl>
+    <w:lvl w:ilvl="2" w:tentative="1">
+      <w:start w:val="1"/>
+      <w:numFmt w:val="bullet"/>
+      <w:lvlText w:val=""/>
+      <w:lvlJc w:val="left"/>
+      <w:pPr>
+        <w:tabs>
+          <w:tab w:val="num" w:pos="2160"/>
+        </w:tabs>
+        <w:ind w:left="2160" w:hanging="360"/>
+      </w:pPr>
+      <w:rPr>
+        <w:rFonts w:ascii="Symbol" w:hAnsi="Symbol" w:hint="default"/>
+        <w:sz w:val="20"/>
+      </w:rPr>
+    </w:lvl>
+    <w:lvl w:ilvl="3" w:tentative="1">
+      <w:start w:val="1"/>
+      <w:numFmt w:val="bullet"/>
+      <w:lvlText w:val=""/>
+      <w:lvlJc w:val="left"/>
+      <w:pPr>
+        <w:tabs>
+          <w:tab w:val="num" w:pos="2880"/>
+        </w:tabs>
+        <w:ind w:left="2880" w:hanging="360"/>
+      </w:pPr>
+      <w:rPr>
+        <w:rFonts w:ascii="Symbol" w:hAnsi="Symbol" w:hint="default"/>
+        <w:sz w:val="20"/>
+      </w:rPr>
+    </w:lvl>
+    <w:lvl w:ilvl="4" w:tentative="1">
+      <w:start w:val="1"/>
+      <w:numFmt w:val="bullet"/>
+      <w:lvlText w:val=""/>
+      <w:lvlJc w:val="left"/>
+      <w:pPr>
+        <w:tabs>
+          <w:tab w:val="num" w:pos="3600"/>
+        </w:tabs>
+        <w:ind w:left="3600" w:hanging="360"/>
+      </w:pPr>
+      <w:rPr>
+        <w:rFonts w:ascii="Symbol" w:hAnsi="Symbol" w:hint="default"/>
+        <w:sz w:val="20"/>
+      </w:rPr>
+    </w:lvl>
+    <w:lvl w:ilvl="5" w:tentative="1">
+      <w:start w:val="1"/>
+      <w:numFmt w:val="bullet"/>
+      <w:lvlText w:val=""/>
+      <w:lvlJc w:val="left"/>
+      <w:pPr>
+        <w:tabs>
+          <w:tab w:val="num" w:pos="4320"/>
+        </w:tabs>
+        <w:ind w:left="4320" w:hanging="360"/>
+      </w:pPr>
+      <w:rPr>
+        <w:rFonts w:ascii="Symbol" w:hAnsi="Symbol" w:hint="default"/>
+        <w:sz w:val="20"/>
+      </w:rPr>
+    </w:lvl>
+    <w:lvl w:ilvl="6" w:tentative="1">
+      <w:start w:val="1"/>
+      <w:numFmt w:val="bullet"/>
+      <w:lvlText w:val=""/>
+      <w:lvlJc w:val="left"/>
+      <w:pPr>
+        <w:tabs>
+          <w:tab w:val="num" w:pos="5040"/>
+        </w:tabs>
+        <w:ind w:left="5040" w:hanging="360"/>
+      </w:pPr>
+      <w:rPr>
+        <w:rFonts w:ascii="Symbol" w:hAnsi="Symbol" w:hint="default"/>
+        <w:sz w:val="20"/>
+      </w:rPr>
+    </w:lvl>
+    <w:lvl w:ilvl="7" w:tentative="1">
+      <w:start w:val="1"/>
+      <w:numFmt w:val="bullet"/>
+      <w:lvlText w:val=""/>
+      <w:lvlJc w:val="left"/>
+      <w:pPr>
+        <w:tabs>
+          <w:tab w:val="num" w:pos="5760"/>
+        </w:tabs>
+        <w:ind w:left="5760" w:hanging="360"/>
+      </w:pPr>
+      <w:rPr>
+        <w:rFonts w:ascii="Symbol" w:hAnsi="Symbol" w:hint="default"/>
+        <w:sz w:val="20"/>
+      </w:rPr>
+    </w:lvl>
+    <w:lvl w:ilvl="8" w:tentative="1">
+      <w:start w:val="1"/>
+      <w:numFmt w:val="bullet"/>
+      <w:lvlText w:val=""/>
+      <w:lvlJc w:val="left"/>
+      <w:pPr>
+        <w:tabs>
+          <w:tab w:val="num" w:pos="6480"/>
+        </w:tabs>
+        <w:ind w:left="6480" w:hanging="360"/>
+      </w:pPr>
+      <w:rPr>
+        <w:rFonts w:ascii="Symbol" w:hAnsi="Symbol" w:hint="default"/>
+        <w:sz w:val="20"/>
+      </w:rPr>
+    </w:lvl>
+  </w:abstractNum>
+  <w:abstractNum w:abstractNumId="5" w15:restartNumberingAfterBreak="0">
+    <w:nsid w:val="44E264D6"/>
+    <w:multiLevelType w:val="hybridMultilevel"/>
+    <w:tmpl w:val="6C046DC6"/>
+    <w:lvl w:ilvl="0" w:tplc="04160001">
+      <w:start w:val="1"/>
+      <w:numFmt w:val="bullet"/>
+      <w:lvlText w:val=""/>
+      <w:lvlJc w:val="left"/>
+      <w:pPr>
+        <w:ind w:left="720" w:hanging="360"/>
+      </w:pPr>
+      <w:rPr>
+        <w:rFonts w:ascii="Symbol" w:hAnsi="Symbol" w:hint="default"/>
+      </w:rPr>
+    </w:lvl>
+    <w:lvl w:ilvl="1" w:tplc="04160003" w:tentative="1">
+      <w:start w:val="1"/>
+      <w:numFmt w:val="bullet"/>
+      <w:lvlText w:val="o"/>
+      <w:lvlJc w:val="left"/>
+      <w:pPr>
+        <w:ind w:left="1440" w:hanging="360"/>
+      </w:pPr>
+      <w:rPr>
+        <w:rFonts w:ascii="Courier New" w:hAnsi="Courier New" w:cs="Courier New" w:hint="default"/>
+      </w:rPr>
+    </w:lvl>
+    <w:lvl w:ilvl="2" w:tplc="04160005" w:tentative="1">
+      <w:start w:val="1"/>
+      <w:numFmt w:val="bullet"/>
+      <w:lvlText w:val=""/>
+      <w:lvlJc w:val="left"/>
+      <w:pPr>
+        <w:ind w:left="2160" w:hanging="360"/>
+      </w:pPr>
+      <w:rPr>
+        <w:rFonts w:ascii="Wingdings" w:hAnsi="Wingdings" w:hint="default"/>
+      </w:rPr>
+    </w:lvl>
+    <w:lvl w:ilvl="3" w:tplc="04160001" w:tentative="1">
+      <w:start w:val="1"/>
+      <w:numFmt w:val="bullet"/>
+      <w:lvlText w:val=""/>
+      <w:lvlJc w:val="left"/>
+      <w:pPr>
+        <w:ind w:left="2880" w:hanging="360"/>
+      </w:pPr>
+      <w:rPr>
+        <w:rFonts w:ascii="Symbol" w:hAnsi="Symbol" w:hint="default"/>
+      </w:rPr>
+    </w:lvl>
+    <w:lvl w:ilvl="4" w:tplc="04160003" w:tentative="1">
+      <w:start w:val="1"/>
+      <w:numFmt w:val="bullet"/>
+      <w:lvlText w:val="o"/>
+      <w:lvlJc w:val="left"/>
+      <w:pPr>
+        <w:ind w:left="3600" w:hanging="360"/>
+      </w:pPr>
+      <w:rPr>
+        <w:rFonts w:ascii="Courier New" w:hAnsi="Courier New" w:cs="Courier New" w:hint="default"/>
+      </w:rPr>
+    </w:lvl>
+    <w:lvl w:ilvl="5" w:tplc="04160005" w:tentative="1">
+      <w:start w:val="1"/>
+      <w:numFmt w:val="bullet"/>
+      <w:lvlText w:val=""/>
+      <w:lvlJc w:val="left"/>
+      <w:pPr>
+        <w:ind w:left="4320" w:hanging="360"/>
+      </w:pPr>
+      <w:rPr>
+        <w:rFonts w:ascii="Wingdings" w:hAnsi="Wingdings" w:hint="default"/>
+      </w:rPr>
+    </w:lvl>
+    <w:lvl w:ilvl="6" w:tplc="04160001" w:tentative="1">
+      <w:start w:val="1"/>
+      <w:numFmt w:val="bullet"/>
+      <w:lvlText w:val=""/>
+      <w:lvlJc w:val="left"/>
+      <w:pPr>
+        <w:ind w:left="5040" w:hanging="360"/>
+      </w:pPr>
+      <w:rPr>
+        <w:rFonts w:ascii="Symbol" w:hAnsi="Symbol" w:hint="default"/>
+      </w:rPr>
+    </w:lvl>
+    <w:lvl w:ilvl="7" w:tplc="04160003" w:tentative="1">
+      <w:start w:val="1"/>
+      <w:numFmt w:val="bullet"/>
+      <w:lvlText w:val="o"/>
+      <w:lvlJc w:val="left"/>
+      <w:pPr>
+        <w:ind w:left="5760" w:hanging="360"/>
+      </w:pPr>
+      <w:rPr>
+        <w:rFonts w:ascii="Courier New" w:hAnsi="Courier New" w:cs="Courier New" w:hint="default"/>
+      </w:rPr>
+    </w:lvl>
+    <w:lvl w:ilvl="8" w:tplc="04160005" w:tentative="1">
+      <w:start w:val="1"/>
+      <w:numFmt w:val="bullet"/>
+      <w:lvlText w:val=""/>
+      <w:lvlJc w:val="left"/>
+      <w:pPr>
+        <w:ind w:left="6480" w:hanging="360"/>
+      </w:pPr>
+      <w:rPr>
+        <w:rFonts w:ascii="Wingdings" w:hAnsi="Wingdings" w:hint="default"/>
+      </w:rPr>
+    </w:lvl>
+  </w:abstractNum>
   <w:num w:numId="1" w16cid:durableId="684476297">
-    <w:abstractNumId w:val="1"/>
+    <w:abstractNumId w:val="3"/>
   </w:num>
   <w:num w:numId="2" w16cid:durableId="1975481753">
     <w:abstractNumId w:val="0"/>
+  </w:num>
+  <w:num w:numId="3" w16cid:durableId="573899585">
+    <w:abstractNumId w:val="4"/>
+  </w:num>
+  <w:num w:numId="4" w16cid:durableId="2126463486">
+    <w:abstractNumId w:val="1"/>
+  </w:num>
+  <w:num w:numId="5" w16cid:durableId="265387470">
+    <w:abstractNumId w:val="2"/>
+  </w:num>
+  <w:num w:numId="6" w16cid:durableId="886261145">
+    <w:abstractNumId w:val="5"/>
   </w:num>
 </w:numbering>
 </file>
@@ -1348,6 +2914,50 @@
       <w:lang w:eastAsia="pt-BR"/>
     </w:rPr>
   </w:style>
+  <w:style w:type="paragraph" w:styleId="Cabealho">
+    <w:name w:val="header"/>
+    <w:basedOn w:val="Normal"/>
+    <w:link w:val="CabealhoChar"/>
+    <w:uiPriority w:val="99"/>
+    <w:unhideWhenUsed/>
+    <w:rsid w:val="00A83E0B"/>
+    <w:pPr>
+      <w:tabs>
+        <w:tab w:val="center" w:pos="4252"/>
+        <w:tab w:val="right" w:pos="8504"/>
+      </w:tabs>
+      <w:spacing w:after="0" w:line="240" w:lineRule="auto"/>
+    </w:pPr>
+  </w:style>
+  <w:style w:type="character" w:customStyle="1" w:styleId="CabealhoChar">
+    <w:name w:val="Cabeçalho Char"/>
+    <w:basedOn w:val="Fontepargpadro"/>
+    <w:link w:val="Cabealho"/>
+    <w:uiPriority w:val="99"/>
+    <w:rsid w:val="00A83E0B"/>
+  </w:style>
+  <w:style w:type="paragraph" w:styleId="Rodap">
+    <w:name w:val="footer"/>
+    <w:basedOn w:val="Normal"/>
+    <w:link w:val="RodapChar"/>
+    <w:uiPriority w:val="99"/>
+    <w:unhideWhenUsed/>
+    <w:rsid w:val="00A83E0B"/>
+    <w:pPr>
+      <w:tabs>
+        <w:tab w:val="center" w:pos="4252"/>
+        <w:tab w:val="right" w:pos="8504"/>
+      </w:tabs>
+      <w:spacing w:after="0" w:line="240" w:lineRule="auto"/>
+    </w:pPr>
+  </w:style>
+  <w:style w:type="character" w:customStyle="1" w:styleId="RodapChar">
+    <w:name w:val="Rodapé Char"/>
+    <w:basedOn w:val="Fontepargpadro"/>
+    <w:link w:val="Rodap"/>
+    <w:uiPriority w:val="99"/>
+    <w:rsid w:val="00A83E0B"/>
+  </w:style>
 </w:styles>
 </file>
 

</xml_diff>